<commit_message>
waterfall and agile model
</commit_message>
<xml_diff>
--- a/1 SDLC.docx
+++ b/1 SDLC.docx
@@ -1422,6 +1422,1786 @@
         </w:drawing>
       </w:r>
     </w:p>
+    <w:p>
+      <w:pPr>
+        <w:rPr>
+          <w:rFonts w:ascii="Verdana" w:hAnsi="Verdana"/>
+          <w:color w:val="121214"/>
+          <w:sz w:val="58"/>
+          <w:szCs w:val="58"/>
+        </w:rPr>
+      </w:pPr>
+      <w:r>
+        <w:rPr>
+          <w:rFonts w:ascii="Verdana" w:hAnsi="Verdana"/>
+          <w:color w:val="121214"/>
+          <w:sz w:val="58"/>
+          <w:szCs w:val="58"/>
+        </w:rPr>
+        <w:lastRenderedPageBreak/>
+        <w:t>Waterfall Model – Design</w:t>
+      </w:r>
+    </w:p>
+    <w:p>
+      <w:pPr>
+        <w:shd w:val="clear" w:color="auto" w:fill="FFFFFF"/>
+        <w:spacing w:after="0" w:line="240" w:lineRule="auto"/>
+        <w:ind w:left="40" w:right="40"/>
+        <w:jc w:val="both"/>
+        <w:rPr>
+          <w:rFonts w:ascii="Times New Roman" w:eastAsia="Times New Roman" w:hAnsi="Times New Roman" w:cs="Times New Roman"/>
+          <w:sz w:val="24"/>
+          <w:szCs w:val="24"/>
+        </w:rPr>
+      </w:pPr>
+      <w:r>
+        <w:rPr>
+          <w:rFonts w:ascii="Verdana" w:eastAsia="Times New Roman" w:hAnsi="Verdana" w:cs="Times New Roman"/>
+          <w:color w:val="3A3A3A"/>
+          <w:sz w:val="23"/>
+          <w:szCs w:val="23"/>
+        </w:rPr>
+        <w:t>Waterfall approach was first SDLC Model to be used widely in Software Engineering to ensure success of the project. In "The Waterfall" approach, the whole process of software development is divided into separate phases. In this Waterfall model, typically, the outcome of one phase acts as the input for the next phase sequentially.</w:t>
+      </w:r>
+    </w:p>
+    <w:p>
+      <w:pPr>
+        <w:shd w:val="clear" w:color="auto" w:fill="FFFFFF"/>
+        <w:spacing w:after="140" w:line="240" w:lineRule="auto"/>
+        <w:ind w:left="40" w:right="40"/>
+        <w:jc w:val="both"/>
+        <w:rPr>
+          <w:rFonts w:ascii="Times New Roman" w:eastAsia="Times New Roman" w:hAnsi="Times New Roman" w:cs="Times New Roman"/>
+          <w:sz w:val="24"/>
+          <w:szCs w:val="24"/>
+        </w:rPr>
+      </w:pPr>
+      <w:r>
+        <w:rPr>
+          <w:rFonts w:ascii="Verdana" w:eastAsia="Times New Roman" w:hAnsi="Verdana" w:cs="Times New Roman"/>
+          <w:color w:val="3A3A3A"/>
+          <w:sz w:val="23"/>
+          <w:szCs w:val="23"/>
+        </w:rPr>
+        <w:t>The following illustration is a representation of the different phases of the Waterfall Model.</w:t>
+      </w:r>
+    </w:p>
+    <w:p>
+      <w:pPr>
+        <w:shd w:val="clear" w:color="auto" w:fill="FFFFFF"/>
+        <w:spacing w:before="440" w:after="320" w:line="240" w:lineRule="auto"/>
+        <w:rPr>
+          <w:rFonts w:ascii="Times New Roman" w:eastAsia="Times New Roman" w:hAnsi="Times New Roman" w:cs="Times New Roman"/>
+          <w:sz w:val="24"/>
+          <w:szCs w:val="24"/>
+        </w:rPr>
+      </w:pPr>
+      <w:r>
+        <w:rPr>
+          <w:rFonts w:ascii="Verdana" w:eastAsia="Times New Roman" w:hAnsi="Verdana" w:cs="Times New Roman"/>
+          <w:noProof/>
+          <w:color w:val="3A3A3A"/>
+          <w:sz w:val="23"/>
+          <w:szCs w:val="23"/>
+          <w:bdr w:val="none" w:sz="0" w:space="0" w:color="auto" w:frame="1"/>
+        </w:rPr>
+        <w:drawing>
+          <wp:inline distT="0" distB="0" distL="0" distR="0">
+            <wp:extent cx="5715000" cy="3819525"/>
+            <wp:effectExtent l="19050" t="0" r="0" b="0"/>
+            <wp:docPr id="4" name="Picture 1" descr="SDLC Waterfall Model"/>
+            <wp:cNvGraphicFramePr>
+              <a:graphicFrameLocks xmlns:a="http://schemas.openxmlformats.org/drawingml/2006/main" noChangeAspect="1"/>
+            </wp:cNvGraphicFramePr>
+            <a:graphic xmlns:a="http://schemas.openxmlformats.org/drawingml/2006/main">
+              <a:graphicData uri="http://schemas.openxmlformats.org/drawingml/2006/picture">
+                <pic:pic xmlns:pic="http://schemas.openxmlformats.org/drawingml/2006/picture">
+                  <pic:nvPicPr>
+                    <pic:cNvPr id="0" name="Picture 1" descr="SDLC Waterfall Model"/>
+                    <pic:cNvPicPr>
+                      <a:picLocks noChangeAspect="1" noChangeArrowheads="1"/>
+                    </pic:cNvPicPr>
+                  </pic:nvPicPr>
+                  <pic:blipFill>
+                    <a:blip r:embed="rId8"/>
+                    <a:srcRect/>
+                    <a:stretch>
+                      <a:fillRect/>
+                    </a:stretch>
+                  </pic:blipFill>
+                  <pic:spPr bwMode="auto">
+                    <a:xfrm>
+                      <a:off x="0" y="0"/>
+                      <a:ext cx="5715000" cy="3819525"/>
+                    </a:xfrm>
+                    <a:prstGeom prst="rect">
+                      <a:avLst/>
+                    </a:prstGeom>
+                    <a:noFill/>
+                    <a:ln w="9525">
+                      <a:noFill/>
+                      <a:miter lim="800000"/>
+                      <a:headEnd/>
+                      <a:tailEnd/>
+                    </a:ln>
+                  </pic:spPr>
+                </pic:pic>
+              </a:graphicData>
+            </a:graphic>
+          </wp:inline>
+        </w:drawing>
+      </w:r>
+    </w:p>
+    <w:p>
+      <w:pPr>
+        <w:shd w:val="clear" w:color="auto" w:fill="FFFFFF"/>
+        <w:spacing w:after="140" w:line="240" w:lineRule="auto"/>
+        <w:ind w:left="40" w:right="40"/>
+        <w:jc w:val="both"/>
+        <w:rPr>
+          <w:rFonts w:ascii="Times New Roman" w:eastAsia="Times New Roman" w:hAnsi="Times New Roman" w:cs="Times New Roman"/>
+          <w:sz w:val="24"/>
+          <w:szCs w:val="24"/>
+        </w:rPr>
+      </w:pPr>
+      <w:r>
+        <w:rPr>
+          <w:rFonts w:ascii="Verdana" w:eastAsia="Times New Roman" w:hAnsi="Verdana" w:cs="Times New Roman"/>
+          <w:color w:val="3A3A3A"/>
+          <w:sz w:val="23"/>
+          <w:szCs w:val="23"/>
+        </w:rPr>
+        <w:t>The sequential phases in Waterfall model are −</w:t>
+      </w:r>
+    </w:p>
+    <w:p>
+      <w:pPr>
+        <w:numPr>
+          <w:ilvl w:val="0"/>
+          <w:numId w:val="13"/>
+        </w:numPr>
+        <w:shd w:val="clear" w:color="auto" w:fill="FFFFFF"/>
+        <w:spacing w:before="220" w:after="0" w:line="480" w:lineRule="auto"/>
+        <w:textAlignment w:val="baseline"/>
+        <w:rPr>
+          <w:rFonts w:ascii="Verdana" w:eastAsia="Times New Roman" w:hAnsi="Verdana" w:cs="Times New Roman"/>
+          <w:color w:val="000000"/>
+          <w:sz w:val="21"/>
+          <w:szCs w:val="21"/>
+        </w:rPr>
+      </w:pPr>
+      <w:r>
+        <w:rPr>
+          <w:rFonts w:ascii="Verdana" w:eastAsia="Times New Roman" w:hAnsi="Verdana" w:cs="Times New Roman"/>
+          <w:color w:val="000000"/>
+          <w:sz w:val="21"/>
+          <w:szCs w:val="21"/>
+        </w:rPr>
+        <w:t>Requirement Gathering and analysis − All possible requirements of the system to be developed are captured in this phase and documented in a requirement specification document.</w:t>
+      </w:r>
+    </w:p>
+    <w:p>
+      <w:pPr>
+        <w:numPr>
+          <w:ilvl w:val="0"/>
+          <w:numId w:val="13"/>
+        </w:numPr>
+        <w:shd w:val="clear" w:color="auto" w:fill="FFFFFF"/>
+        <w:spacing w:after="0" w:line="480" w:lineRule="auto"/>
+        <w:textAlignment w:val="baseline"/>
+        <w:rPr>
+          <w:rFonts w:ascii="Verdana" w:eastAsia="Times New Roman" w:hAnsi="Verdana" w:cs="Times New Roman"/>
+          <w:color w:val="000000"/>
+          <w:sz w:val="21"/>
+          <w:szCs w:val="21"/>
+        </w:rPr>
+      </w:pPr>
+      <w:r>
+        <w:rPr>
+          <w:rFonts w:ascii="Verdana" w:eastAsia="Times New Roman" w:hAnsi="Verdana" w:cs="Times New Roman"/>
+          <w:color w:val="000000"/>
+          <w:sz w:val="21"/>
+          <w:szCs w:val="21"/>
+        </w:rPr>
+        <w:t xml:space="preserve">System Design − </w:t>
+      </w:r>
+      <w:proofErr w:type="gramStart"/>
+      <w:r>
+        <w:rPr>
+          <w:rFonts w:ascii="Verdana" w:eastAsia="Times New Roman" w:hAnsi="Verdana" w:cs="Times New Roman"/>
+          <w:color w:val="000000"/>
+          <w:sz w:val="21"/>
+          <w:szCs w:val="21"/>
+        </w:rPr>
+        <w:t>The</w:t>
+      </w:r>
+      <w:proofErr w:type="gramEnd"/>
+      <w:r>
+        <w:rPr>
+          <w:rFonts w:ascii="Verdana" w:eastAsia="Times New Roman" w:hAnsi="Verdana" w:cs="Times New Roman"/>
+          <w:color w:val="000000"/>
+          <w:sz w:val="21"/>
+          <w:szCs w:val="21"/>
+        </w:rPr>
+        <w:t xml:space="preserve"> requirement specifications from first phase are studied in this phase and the system design is prepared. </w:t>
+      </w:r>
+      <w:r>
+        <w:rPr>
+          <w:rFonts w:ascii="Verdana" w:eastAsia="Times New Roman" w:hAnsi="Verdana" w:cs="Times New Roman"/>
+          <w:color w:val="FF0000"/>
+          <w:sz w:val="21"/>
+          <w:szCs w:val="21"/>
+        </w:rPr>
+        <w:t xml:space="preserve">This system design helps in </w:t>
+      </w:r>
+      <w:r>
+        <w:rPr>
+          <w:rFonts w:ascii="Verdana" w:eastAsia="Times New Roman" w:hAnsi="Verdana" w:cs="Times New Roman"/>
+          <w:color w:val="FF0000"/>
+          <w:sz w:val="21"/>
+          <w:szCs w:val="21"/>
+        </w:rPr>
+        <w:lastRenderedPageBreak/>
+        <w:t>specifying hardware and system requirements and helps in defining the overall system architecture.</w:t>
+      </w:r>
+    </w:p>
+    <w:p>
+      <w:pPr>
+        <w:numPr>
+          <w:ilvl w:val="0"/>
+          <w:numId w:val="13"/>
+        </w:numPr>
+        <w:shd w:val="clear" w:color="auto" w:fill="FFFFFF"/>
+        <w:spacing w:after="0" w:line="480" w:lineRule="auto"/>
+        <w:textAlignment w:val="baseline"/>
+        <w:rPr>
+          <w:rFonts w:ascii="Verdana" w:eastAsia="Times New Roman" w:hAnsi="Verdana" w:cs="Times New Roman"/>
+          <w:color w:val="000000"/>
+          <w:sz w:val="21"/>
+          <w:szCs w:val="21"/>
+        </w:rPr>
+      </w:pPr>
+      <w:r>
+        <w:rPr>
+          <w:rFonts w:ascii="Verdana" w:eastAsia="Times New Roman" w:hAnsi="Verdana" w:cs="Times New Roman"/>
+          <w:color w:val="000000"/>
+          <w:sz w:val="21"/>
+          <w:szCs w:val="21"/>
+        </w:rPr>
+        <w:t xml:space="preserve">Implementation − </w:t>
+      </w:r>
+      <w:proofErr w:type="gramStart"/>
+      <w:r>
+        <w:rPr>
+          <w:rFonts w:ascii="Verdana" w:eastAsia="Times New Roman" w:hAnsi="Verdana" w:cs="Times New Roman"/>
+          <w:color w:val="000000"/>
+          <w:sz w:val="21"/>
+          <w:szCs w:val="21"/>
+        </w:rPr>
+        <w:t>With</w:t>
+      </w:r>
+      <w:proofErr w:type="gramEnd"/>
+      <w:r>
+        <w:rPr>
+          <w:rFonts w:ascii="Verdana" w:eastAsia="Times New Roman" w:hAnsi="Verdana" w:cs="Times New Roman"/>
+          <w:color w:val="000000"/>
+          <w:sz w:val="21"/>
+          <w:szCs w:val="21"/>
+        </w:rPr>
+        <w:t xml:space="preserve"> inputs from the system design, the system is first developed in small programs called units, which are integrated in the next phase. Each unit is developed and tested for its functionality, which is referred to as Unit Testing.</w:t>
+      </w:r>
+    </w:p>
+    <w:p>
+      <w:pPr>
+        <w:numPr>
+          <w:ilvl w:val="0"/>
+          <w:numId w:val="13"/>
+        </w:numPr>
+        <w:shd w:val="clear" w:color="auto" w:fill="FFFFFF"/>
+        <w:spacing w:after="0" w:line="480" w:lineRule="auto"/>
+        <w:textAlignment w:val="baseline"/>
+        <w:rPr>
+          <w:rFonts w:ascii="Verdana" w:eastAsia="Times New Roman" w:hAnsi="Verdana" w:cs="Times New Roman"/>
+          <w:color w:val="000000"/>
+          <w:sz w:val="21"/>
+          <w:szCs w:val="21"/>
+        </w:rPr>
+      </w:pPr>
+      <w:r>
+        <w:rPr>
+          <w:rFonts w:ascii="Verdana" w:eastAsia="Times New Roman" w:hAnsi="Verdana" w:cs="Times New Roman"/>
+          <w:color w:val="000000"/>
+          <w:sz w:val="21"/>
+          <w:szCs w:val="21"/>
+        </w:rPr>
+        <w:t>Integration and Testing − All the units developed in the implementation phase are integrated into a system after testing of each unit. Post integration the entire system is tested for any faults and failures.</w:t>
+      </w:r>
+    </w:p>
+    <w:p>
+      <w:pPr>
+        <w:numPr>
+          <w:ilvl w:val="0"/>
+          <w:numId w:val="13"/>
+        </w:numPr>
+        <w:shd w:val="clear" w:color="auto" w:fill="FFFFFF"/>
+        <w:spacing w:after="0" w:line="480" w:lineRule="auto"/>
+        <w:textAlignment w:val="baseline"/>
+        <w:rPr>
+          <w:rFonts w:ascii="Verdana" w:eastAsia="Times New Roman" w:hAnsi="Verdana" w:cs="Times New Roman"/>
+          <w:color w:val="000000"/>
+          <w:sz w:val="21"/>
+          <w:szCs w:val="21"/>
+        </w:rPr>
+      </w:pPr>
+      <w:r>
+        <w:rPr>
+          <w:rFonts w:ascii="Verdana" w:eastAsia="Times New Roman" w:hAnsi="Verdana" w:cs="Times New Roman"/>
+          <w:color w:val="000000"/>
+          <w:sz w:val="21"/>
+          <w:szCs w:val="21"/>
+        </w:rPr>
+        <w:t>Deployment of system − Once the functional and non-functional testing is done; the product is deployed in the customer environment or released into the market.</w:t>
+      </w:r>
+    </w:p>
+    <w:p>
+      <w:pPr>
+        <w:numPr>
+          <w:ilvl w:val="0"/>
+          <w:numId w:val="13"/>
+        </w:numPr>
+        <w:shd w:val="clear" w:color="auto" w:fill="FFFFFF"/>
+        <w:spacing w:after="300" w:line="480" w:lineRule="auto"/>
+        <w:textAlignment w:val="baseline"/>
+        <w:rPr>
+          <w:rFonts w:ascii="Verdana" w:eastAsia="Times New Roman" w:hAnsi="Verdana" w:cs="Times New Roman"/>
+          <w:color w:val="000000"/>
+          <w:sz w:val="21"/>
+          <w:szCs w:val="21"/>
+        </w:rPr>
+      </w:pPr>
+      <w:r>
+        <w:rPr>
+          <w:rFonts w:ascii="Verdana" w:eastAsia="Times New Roman" w:hAnsi="Verdana" w:cs="Times New Roman"/>
+          <w:color w:val="000000"/>
+          <w:sz w:val="21"/>
+          <w:szCs w:val="21"/>
+        </w:rPr>
+        <w:t>Maintenance − There are some issues which come up in the client environment. To fix those issues, patches are released. Also to enhance the product some better versions are released. Maintenance is done to deliver these changes in the customer environment.</w:t>
+      </w:r>
+    </w:p>
+    <w:p>
+      <w:pPr>
+        <w:shd w:val="clear" w:color="auto" w:fill="FFFFFF"/>
+        <w:spacing w:after="140" w:line="240" w:lineRule="auto"/>
+        <w:ind w:left="40" w:right="40"/>
+        <w:jc w:val="both"/>
+        <w:rPr>
+          <w:rFonts w:ascii="Times New Roman" w:eastAsia="Times New Roman" w:hAnsi="Times New Roman" w:cs="Times New Roman"/>
+          <w:sz w:val="24"/>
+          <w:szCs w:val="24"/>
+        </w:rPr>
+      </w:pPr>
+      <w:r>
+        <w:rPr>
+          <w:rFonts w:ascii="Verdana" w:eastAsia="Times New Roman" w:hAnsi="Verdana" w:cs="Times New Roman"/>
+          <w:color w:val="3A3A3A"/>
+          <w:sz w:val="23"/>
+          <w:szCs w:val="23"/>
+        </w:rPr>
+        <w:t>All these phases are cascaded to each other in which progress is seen as flowing steadily downwards (like a waterfall) through the phases. The next phase is started only after the defined set of goals are achieved for previous phase and it is signed off, so the name "Waterfall Model". In this model, phases do not overlap.</w:t>
+      </w:r>
+    </w:p>
+    <w:p>
+      <w:pPr>
+        <w:shd w:val="clear" w:color="auto" w:fill="FFFFFF"/>
+        <w:spacing w:before="60" w:after="60" w:line="240" w:lineRule="auto"/>
+        <w:ind w:right="60"/>
+        <w:outlineLvl w:val="1"/>
+        <w:rPr>
+          <w:rFonts w:ascii="Times New Roman" w:eastAsia="Times New Roman" w:hAnsi="Times New Roman" w:cs="Times New Roman"/>
+          <w:b/>
+          <w:bCs/>
+          <w:sz w:val="36"/>
+          <w:szCs w:val="36"/>
+        </w:rPr>
+      </w:pPr>
+      <w:r>
+        <w:rPr>
+          <w:rFonts w:ascii="Verdana" w:eastAsia="Times New Roman" w:hAnsi="Verdana" w:cs="Times New Roman"/>
+          <w:color w:val="121214"/>
+          <w:sz w:val="58"/>
+          <w:szCs w:val="58"/>
+        </w:rPr>
+        <w:t>Waterfall Model - Application</w:t>
+      </w:r>
+    </w:p>
+    <w:p>
+      <w:pPr>
+        <w:shd w:val="clear" w:color="auto" w:fill="FFFFFF"/>
+        <w:spacing w:after="140" w:line="240" w:lineRule="auto"/>
+        <w:ind w:left="40" w:right="40"/>
+        <w:jc w:val="both"/>
+        <w:rPr>
+          <w:rFonts w:ascii="Times New Roman" w:eastAsia="Times New Roman" w:hAnsi="Times New Roman" w:cs="Times New Roman"/>
+          <w:sz w:val="24"/>
+          <w:szCs w:val="24"/>
+        </w:rPr>
+      </w:pPr>
+      <w:r>
+        <w:rPr>
+          <w:rFonts w:ascii="Verdana" w:eastAsia="Times New Roman" w:hAnsi="Verdana" w:cs="Times New Roman"/>
+          <w:color w:val="3A3A3A"/>
+          <w:sz w:val="23"/>
+          <w:szCs w:val="23"/>
+        </w:rPr>
+        <w:t>Every software developed is different and requires a suitable SDLC approach to be followed based on the internal and external factors. Some situations where the use of Waterfall model is most appropriate are −</w:t>
+      </w:r>
+    </w:p>
+    <w:p>
+      <w:pPr>
+        <w:numPr>
+          <w:ilvl w:val="0"/>
+          <w:numId w:val="14"/>
+        </w:numPr>
+        <w:shd w:val="clear" w:color="auto" w:fill="FFFFFF"/>
+        <w:spacing w:before="220" w:after="0" w:line="480" w:lineRule="auto"/>
+        <w:textAlignment w:val="baseline"/>
+        <w:rPr>
+          <w:rFonts w:ascii="Verdana" w:eastAsia="Times New Roman" w:hAnsi="Verdana" w:cs="Times New Roman"/>
+          <w:color w:val="000000"/>
+          <w:sz w:val="21"/>
+          <w:szCs w:val="21"/>
+        </w:rPr>
+      </w:pPr>
+      <w:r>
+        <w:rPr>
+          <w:rFonts w:ascii="Verdana" w:eastAsia="Times New Roman" w:hAnsi="Verdana" w:cs="Times New Roman"/>
+          <w:color w:val="000000"/>
+          <w:sz w:val="21"/>
+          <w:szCs w:val="21"/>
+        </w:rPr>
+        <w:t>Requirements are very well documented, clear and fixed.</w:t>
+      </w:r>
+    </w:p>
+    <w:p>
+      <w:pPr>
+        <w:numPr>
+          <w:ilvl w:val="0"/>
+          <w:numId w:val="14"/>
+        </w:numPr>
+        <w:shd w:val="clear" w:color="auto" w:fill="FFFFFF"/>
+        <w:spacing w:after="0" w:line="480" w:lineRule="auto"/>
+        <w:textAlignment w:val="baseline"/>
+        <w:rPr>
+          <w:rFonts w:ascii="Verdana" w:eastAsia="Times New Roman" w:hAnsi="Verdana" w:cs="Times New Roman"/>
+          <w:color w:val="000000"/>
+          <w:sz w:val="21"/>
+          <w:szCs w:val="21"/>
+        </w:rPr>
+      </w:pPr>
+      <w:r>
+        <w:rPr>
+          <w:rFonts w:ascii="Verdana" w:eastAsia="Times New Roman" w:hAnsi="Verdana" w:cs="Times New Roman"/>
+          <w:color w:val="000000"/>
+          <w:sz w:val="21"/>
+          <w:szCs w:val="21"/>
+        </w:rPr>
+        <w:t>Product definition is stable.</w:t>
+      </w:r>
+    </w:p>
+    <w:p>
+      <w:pPr>
+        <w:numPr>
+          <w:ilvl w:val="0"/>
+          <w:numId w:val="14"/>
+        </w:numPr>
+        <w:shd w:val="clear" w:color="auto" w:fill="FFFFFF"/>
+        <w:spacing w:after="0" w:line="480" w:lineRule="auto"/>
+        <w:textAlignment w:val="baseline"/>
+        <w:rPr>
+          <w:rFonts w:ascii="Verdana" w:eastAsia="Times New Roman" w:hAnsi="Verdana" w:cs="Times New Roman"/>
+          <w:color w:val="000000"/>
+          <w:sz w:val="21"/>
+          <w:szCs w:val="21"/>
+        </w:rPr>
+      </w:pPr>
+      <w:r>
+        <w:rPr>
+          <w:rFonts w:ascii="Verdana" w:eastAsia="Times New Roman" w:hAnsi="Verdana" w:cs="Times New Roman"/>
+          <w:color w:val="000000"/>
+          <w:sz w:val="21"/>
+          <w:szCs w:val="21"/>
+        </w:rPr>
+        <w:lastRenderedPageBreak/>
+        <w:t>Technology is understood and is not dynamic.</w:t>
+      </w:r>
+    </w:p>
+    <w:p>
+      <w:pPr>
+        <w:numPr>
+          <w:ilvl w:val="0"/>
+          <w:numId w:val="14"/>
+        </w:numPr>
+        <w:shd w:val="clear" w:color="auto" w:fill="FFFFFF"/>
+        <w:spacing w:after="0" w:line="480" w:lineRule="auto"/>
+        <w:textAlignment w:val="baseline"/>
+        <w:rPr>
+          <w:rFonts w:ascii="Verdana" w:eastAsia="Times New Roman" w:hAnsi="Verdana" w:cs="Times New Roman"/>
+          <w:color w:val="000000"/>
+          <w:sz w:val="21"/>
+          <w:szCs w:val="21"/>
+        </w:rPr>
+      </w:pPr>
+      <w:r>
+        <w:rPr>
+          <w:rFonts w:ascii="Verdana" w:eastAsia="Times New Roman" w:hAnsi="Verdana" w:cs="Times New Roman"/>
+          <w:color w:val="000000"/>
+          <w:sz w:val="21"/>
+          <w:szCs w:val="21"/>
+        </w:rPr>
+        <w:t>There are no ambiguous requirements.</w:t>
+      </w:r>
+    </w:p>
+    <w:p>
+      <w:pPr>
+        <w:numPr>
+          <w:ilvl w:val="0"/>
+          <w:numId w:val="14"/>
+        </w:numPr>
+        <w:shd w:val="clear" w:color="auto" w:fill="FFFFFF"/>
+        <w:spacing w:after="0" w:line="480" w:lineRule="auto"/>
+        <w:textAlignment w:val="baseline"/>
+        <w:rPr>
+          <w:rFonts w:ascii="Verdana" w:eastAsia="Times New Roman" w:hAnsi="Verdana" w:cs="Times New Roman"/>
+          <w:color w:val="000000"/>
+          <w:sz w:val="21"/>
+          <w:szCs w:val="21"/>
+        </w:rPr>
+      </w:pPr>
+      <w:r>
+        <w:rPr>
+          <w:rFonts w:ascii="Verdana" w:eastAsia="Times New Roman" w:hAnsi="Verdana" w:cs="Times New Roman"/>
+          <w:color w:val="000000"/>
+          <w:sz w:val="21"/>
+          <w:szCs w:val="21"/>
+        </w:rPr>
+        <w:t>Ample resources with required expertise are available to support the product.</w:t>
+      </w:r>
+    </w:p>
+    <w:p>
+      <w:pPr>
+        <w:numPr>
+          <w:ilvl w:val="0"/>
+          <w:numId w:val="14"/>
+        </w:numPr>
+        <w:shd w:val="clear" w:color="auto" w:fill="FFFFFF"/>
+        <w:spacing w:after="300" w:line="480" w:lineRule="auto"/>
+        <w:textAlignment w:val="baseline"/>
+        <w:rPr>
+          <w:rFonts w:ascii="Verdana" w:eastAsia="Times New Roman" w:hAnsi="Verdana" w:cs="Times New Roman"/>
+          <w:color w:val="000000"/>
+          <w:sz w:val="21"/>
+          <w:szCs w:val="21"/>
+        </w:rPr>
+      </w:pPr>
+      <w:r>
+        <w:rPr>
+          <w:rFonts w:ascii="Verdana" w:eastAsia="Times New Roman" w:hAnsi="Verdana" w:cs="Times New Roman"/>
+          <w:color w:val="000000"/>
+          <w:sz w:val="21"/>
+          <w:szCs w:val="21"/>
+        </w:rPr>
+        <w:t>The project is short.</w:t>
+      </w:r>
+    </w:p>
+    <w:p>
+      <w:pPr>
+        <w:shd w:val="clear" w:color="auto" w:fill="FFFFFF"/>
+        <w:spacing w:before="60" w:after="60" w:line="240" w:lineRule="auto"/>
+        <w:ind w:right="60"/>
+        <w:outlineLvl w:val="1"/>
+        <w:rPr>
+          <w:rFonts w:ascii="Times New Roman" w:eastAsia="Times New Roman" w:hAnsi="Times New Roman" w:cs="Times New Roman"/>
+          <w:b/>
+          <w:bCs/>
+          <w:sz w:val="36"/>
+          <w:szCs w:val="36"/>
+        </w:rPr>
+      </w:pPr>
+      <w:r>
+        <w:rPr>
+          <w:rFonts w:ascii="Verdana" w:eastAsia="Times New Roman" w:hAnsi="Verdana" w:cs="Times New Roman"/>
+          <w:color w:val="121214"/>
+          <w:sz w:val="58"/>
+          <w:szCs w:val="58"/>
+        </w:rPr>
+        <w:t>Waterfall Model - Advantages</w:t>
+      </w:r>
+    </w:p>
+    <w:p>
+      <w:pPr>
+        <w:shd w:val="clear" w:color="auto" w:fill="FFFFFF"/>
+        <w:spacing w:after="0" w:line="240" w:lineRule="auto"/>
+        <w:ind w:left="40" w:right="40"/>
+        <w:jc w:val="both"/>
+        <w:rPr>
+          <w:rFonts w:ascii="Times New Roman" w:eastAsia="Times New Roman" w:hAnsi="Times New Roman" w:cs="Times New Roman"/>
+          <w:sz w:val="24"/>
+          <w:szCs w:val="24"/>
+        </w:rPr>
+      </w:pPr>
+      <w:r>
+        <w:rPr>
+          <w:rFonts w:ascii="Verdana" w:eastAsia="Times New Roman" w:hAnsi="Verdana" w:cs="Times New Roman"/>
+          <w:color w:val="3A3A3A"/>
+          <w:sz w:val="23"/>
+          <w:szCs w:val="23"/>
+        </w:rPr>
+        <w:t>The advantages of waterfall development are that it allows for departmentalization and control. A schedule can be set with deadlines for each stage of development and a product can proceed through the development process model phases one by one.</w:t>
+      </w:r>
+    </w:p>
+    <w:p>
+      <w:pPr>
+        <w:shd w:val="clear" w:color="auto" w:fill="FFFFFF"/>
+        <w:spacing w:after="0" w:line="240" w:lineRule="auto"/>
+        <w:ind w:left="40" w:right="40"/>
+        <w:jc w:val="both"/>
+        <w:rPr>
+          <w:rFonts w:ascii="Times New Roman" w:eastAsia="Times New Roman" w:hAnsi="Times New Roman" w:cs="Times New Roman"/>
+          <w:sz w:val="24"/>
+          <w:szCs w:val="24"/>
+        </w:rPr>
+      </w:pPr>
+      <w:r>
+        <w:rPr>
+          <w:rFonts w:ascii="Verdana" w:eastAsia="Times New Roman" w:hAnsi="Verdana" w:cs="Times New Roman"/>
+          <w:color w:val="3A3A3A"/>
+          <w:sz w:val="23"/>
+          <w:szCs w:val="23"/>
+        </w:rPr>
+        <w:t>Development moves from concept, through design, implementation, testing, installation, troubleshooting, and ends up at operation and maintenance. Each phase of development proceeds in strict order.</w:t>
+      </w:r>
+    </w:p>
+    <w:p>
+      <w:pPr>
+        <w:shd w:val="clear" w:color="auto" w:fill="FFFFFF"/>
+        <w:spacing w:after="140" w:line="240" w:lineRule="auto"/>
+        <w:ind w:left="40" w:right="40"/>
+        <w:jc w:val="both"/>
+        <w:rPr>
+          <w:rFonts w:ascii="Times New Roman" w:eastAsia="Times New Roman" w:hAnsi="Times New Roman" w:cs="Times New Roman"/>
+          <w:sz w:val="24"/>
+          <w:szCs w:val="24"/>
+        </w:rPr>
+      </w:pPr>
+      <w:r>
+        <w:rPr>
+          <w:rFonts w:ascii="Verdana" w:eastAsia="Times New Roman" w:hAnsi="Verdana" w:cs="Times New Roman"/>
+          <w:color w:val="3A3A3A"/>
+          <w:sz w:val="23"/>
+          <w:szCs w:val="23"/>
+        </w:rPr>
+        <w:t>Some of the major advantages of the Waterfall Model are as follows −</w:t>
+      </w:r>
+    </w:p>
+    <w:p>
+      <w:pPr>
+        <w:numPr>
+          <w:ilvl w:val="0"/>
+          <w:numId w:val="15"/>
+        </w:numPr>
+        <w:shd w:val="clear" w:color="auto" w:fill="FFFFFF"/>
+        <w:spacing w:before="220" w:after="0" w:line="480" w:lineRule="auto"/>
+        <w:textAlignment w:val="baseline"/>
+        <w:rPr>
+          <w:rFonts w:ascii="Verdana" w:eastAsia="Times New Roman" w:hAnsi="Verdana" w:cs="Times New Roman"/>
+          <w:color w:val="000000"/>
+          <w:sz w:val="21"/>
+          <w:szCs w:val="21"/>
+        </w:rPr>
+      </w:pPr>
+      <w:r>
+        <w:rPr>
+          <w:rFonts w:ascii="Verdana" w:eastAsia="Times New Roman" w:hAnsi="Verdana" w:cs="Times New Roman"/>
+          <w:color w:val="000000"/>
+          <w:sz w:val="21"/>
+          <w:szCs w:val="21"/>
+        </w:rPr>
+        <w:t>Simple and easy to understand and use</w:t>
+      </w:r>
+    </w:p>
+    <w:p>
+      <w:pPr>
+        <w:numPr>
+          <w:ilvl w:val="0"/>
+          <w:numId w:val="15"/>
+        </w:numPr>
+        <w:shd w:val="clear" w:color="auto" w:fill="FFFFFF"/>
+        <w:spacing w:after="0" w:line="480" w:lineRule="auto"/>
+        <w:textAlignment w:val="baseline"/>
+        <w:rPr>
+          <w:rFonts w:ascii="Verdana" w:eastAsia="Times New Roman" w:hAnsi="Verdana" w:cs="Times New Roman"/>
+          <w:color w:val="000000"/>
+          <w:sz w:val="21"/>
+          <w:szCs w:val="21"/>
+        </w:rPr>
+      </w:pPr>
+      <w:r>
+        <w:rPr>
+          <w:rFonts w:ascii="Verdana" w:eastAsia="Times New Roman" w:hAnsi="Verdana" w:cs="Times New Roman"/>
+          <w:color w:val="000000"/>
+          <w:sz w:val="21"/>
+          <w:szCs w:val="21"/>
+        </w:rPr>
+        <w:t>Easy to manage due to the rigidity of the model. Each phase has specific deliverables and a review process.</w:t>
+      </w:r>
+    </w:p>
+    <w:p>
+      <w:pPr>
+        <w:numPr>
+          <w:ilvl w:val="0"/>
+          <w:numId w:val="15"/>
+        </w:numPr>
+        <w:shd w:val="clear" w:color="auto" w:fill="FFFFFF"/>
+        <w:spacing w:after="0" w:line="480" w:lineRule="auto"/>
+        <w:textAlignment w:val="baseline"/>
+        <w:rPr>
+          <w:rFonts w:ascii="Verdana" w:eastAsia="Times New Roman" w:hAnsi="Verdana" w:cs="Times New Roman"/>
+          <w:color w:val="000000"/>
+          <w:sz w:val="21"/>
+          <w:szCs w:val="21"/>
+        </w:rPr>
+      </w:pPr>
+      <w:r>
+        <w:rPr>
+          <w:rFonts w:ascii="Verdana" w:eastAsia="Times New Roman" w:hAnsi="Verdana" w:cs="Times New Roman"/>
+          <w:color w:val="000000"/>
+          <w:sz w:val="21"/>
+          <w:szCs w:val="21"/>
+        </w:rPr>
+        <w:t>Phases are processed and completed one at a time.</w:t>
+      </w:r>
+    </w:p>
+    <w:p>
+      <w:pPr>
+        <w:numPr>
+          <w:ilvl w:val="0"/>
+          <w:numId w:val="15"/>
+        </w:numPr>
+        <w:shd w:val="clear" w:color="auto" w:fill="FFFFFF"/>
+        <w:spacing w:after="0" w:line="480" w:lineRule="auto"/>
+        <w:textAlignment w:val="baseline"/>
+        <w:rPr>
+          <w:rFonts w:ascii="Verdana" w:eastAsia="Times New Roman" w:hAnsi="Verdana" w:cs="Times New Roman"/>
+          <w:color w:val="000000"/>
+          <w:sz w:val="21"/>
+          <w:szCs w:val="21"/>
+        </w:rPr>
+      </w:pPr>
+      <w:r>
+        <w:rPr>
+          <w:rFonts w:ascii="Verdana" w:eastAsia="Times New Roman" w:hAnsi="Verdana" w:cs="Times New Roman"/>
+          <w:color w:val="000000"/>
+          <w:sz w:val="21"/>
+          <w:szCs w:val="21"/>
+        </w:rPr>
+        <w:t>Works well for smaller projects where requirements are very well understood.</w:t>
+      </w:r>
+    </w:p>
+    <w:p>
+      <w:pPr>
+        <w:numPr>
+          <w:ilvl w:val="0"/>
+          <w:numId w:val="15"/>
+        </w:numPr>
+        <w:shd w:val="clear" w:color="auto" w:fill="FFFFFF"/>
+        <w:spacing w:after="0" w:line="480" w:lineRule="auto"/>
+        <w:textAlignment w:val="baseline"/>
+        <w:rPr>
+          <w:rFonts w:ascii="Verdana" w:eastAsia="Times New Roman" w:hAnsi="Verdana" w:cs="Times New Roman"/>
+          <w:color w:val="000000"/>
+          <w:sz w:val="21"/>
+          <w:szCs w:val="21"/>
+        </w:rPr>
+      </w:pPr>
+      <w:r>
+        <w:rPr>
+          <w:rFonts w:ascii="Verdana" w:eastAsia="Times New Roman" w:hAnsi="Verdana" w:cs="Times New Roman"/>
+          <w:color w:val="000000"/>
+          <w:sz w:val="21"/>
+          <w:szCs w:val="21"/>
+        </w:rPr>
+        <w:t>Clearly defined stages.</w:t>
+      </w:r>
+    </w:p>
+    <w:p>
+      <w:pPr>
+        <w:numPr>
+          <w:ilvl w:val="0"/>
+          <w:numId w:val="15"/>
+        </w:numPr>
+        <w:shd w:val="clear" w:color="auto" w:fill="FFFFFF"/>
+        <w:spacing w:after="0" w:line="480" w:lineRule="auto"/>
+        <w:textAlignment w:val="baseline"/>
+        <w:rPr>
+          <w:rFonts w:ascii="Verdana" w:eastAsia="Times New Roman" w:hAnsi="Verdana" w:cs="Times New Roman"/>
+          <w:color w:val="000000"/>
+          <w:sz w:val="21"/>
+          <w:szCs w:val="21"/>
+        </w:rPr>
+      </w:pPr>
+      <w:r>
+        <w:rPr>
+          <w:rFonts w:ascii="Verdana" w:eastAsia="Times New Roman" w:hAnsi="Verdana" w:cs="Times New Roman"/>
+          <w:color w:val="000000"/>
+          <w:sz w:val="21"/>
+          <w:szCs w:val="21"/>
+        </w:rPr>
+        <w:t>Well understood milestones.</w:t>
+      </w:r>
+    </w:p>
+    <w:p>
+      <w:pPr>
+        <w:numPr>
+          <w:ilvl w:val="0"/>
+          <w:numId w:val="15"/>
+        </w:numPr>
+        <w:shd w:val="clear" w:color="auto" w:fill="FFFFFF"/>
+        <w:spacing w:after="0" w:line="480" w:lineRule="auto"/>
+        <w:textAlignment w:val="baseline"/>
+        <w:rPr>
+          <w:rFonts w:ascii="Verdana" w:eastAsia="Times New Roman" w:hAnsi="Verdana" w:cs="Times New Roman"/>
+          <w:color w:val="000000"/>
+          <w:sz w:val="21"/>
+          <w:szCs w:val="21"/>
+        </w:rPr>
+      </w:pPr>
+      <w:r>
+        <w:rPr>
+          <w:rFonts w:ascii="Verdana" w:eastAsia="Times New Roman" w:hAnsi="Verdana" w:cs="Times New Roman"/>
+          <w:color w:val="000000"/>
+          <w:sz w:val="21"/>
+          <w:szCs w:val="21"/>
+        </w:rPr>
+        <w:t>Easy to arrange tasks.</w:t>
+      </w:r>
+    </w:p>
+    <w:p>
+      <w:pPr>
+        <w:numPr>
+          <w:ilvl w:val="0"/>
+          <w:numId w:val="15"/>
+        </w:numPr>
+        <w:shd w:val="clear" w:color="auto" w:fill="FFFFFF"/>
+        <w:spacing w:after="300" w:line="480" w:lineRule="auto"/>
+        <w:textAlignment w:val="baseline"/>
+        <w:rPr>
+          <w:rFonts w:ascii="Verdana" w:eastAsia="Times New Roman" w:hAnsi="Verdana" w:cs="Times New Roman"/>
+          <w:color w:val="000000"/>
+          <w:sz w:val="21"/>
+          <w:szCs w:val="21"/>
+        </w:rPr>
+      </w:pPr>
+      <w:r>
+        <w:rPr>
+          <w:rFonts w:ascii="Verdana" w:eastAsia="Times New Roman" w:hAnsi="Verdana" w:cs="Times New Roman"/>
+          <w:color w:val="000000"/>
+          <w:sz w:val="21"/>
+          <w:szCs w:val="21"/>
+        </w:rPr>
+        <w:t>Process and results are well documented.</w:t>
+      </w:r>
+    </w:p>
+    <w:p>
+      <w:pPr>
+        <w:shd w:val="clear" w:color="auto" w:fill="FFFFFF"/>
+        <w:spacing w:before="60" w:after="60" w:line="240" w:lineRule="auto"/>
+        <w:ind w:right="60"/>
+        <w:outlineLvl w:val="1"/>
+        <w:rPr>
+          <w:rFonts w:ascii="Times New Roman" w:eastAsia="Times New Roman" w:hAnsi="Times New Roman" w:cs="Times New Roman"/>
+          <w:b/>
+          <w:bCs/>
+          <w:sz w:val="36"/>
+          <w:szCs w:val="36"/>
+        </w:rPr>
+      </w:pPr>
+      <w:r>
+        <w:rPr>
+          <w:rFonts w:ascii="Verdana" w:eastAsia="Times New Roman" w:hAnsi="Verdana" w:cs="Times New Roman"/>
+          <w:color w:val="121214"/>
+          <w:sz w:val="58"/>
+          <w:szCs w:val="58"/>
+        </w:rPr>
+        <w:t>Waterfall Model- Disadvantages</w:t>
+      </w:r>
+    </w:p>
+    <w:p>
+      <w:pPr>
+        <w:shd w:val="clear" w:color="auto" w:fill="FFFFFF"/>
+        <w:spacing w:after="0" w:line="240" w:lineRule="auto"/>
+        <w:ind w:left="40" w:right="40"/>
+        <w:jc w:val="both"/>
+        <w:rPr>
+          <w:rFonts w:ascii="Times New Roman" w:eastAsia="Times New Roman" w:hAnsi="Times New Roman" w:cs="Times New Roman"/>
+          <w:sz w:val="24"/>
+          <w:szCs w:val="24"/>
+        </w:rPr>
+      </w:pPr>
+      <w:r>
+        <w:rPr>
+          <w:rFonts w:ascii="Verdana" w:eastAsia="Times New Roman" w:hAnsi="Verdana" w:cs="Times New Roman"/>
+          <w:color w:val="3A3A3A"/>
+          <w:sz w:val="23"/>
+          <w:szCs w:val="23"/>
+        </w:rPr>
+        <w:t>The disadvantage of waterfall development is that it does not allow much reflection or revision. Once an application is in the testing stage, it is very difficult to go back and change something that was not well-documented or thought upon in the concept stage.</w:t>
+      </w:r>
+    </w:p>
+    <w:p>
+      <w:pPr>
+        <w:shd w:val="clear" w:color="auto" w:fill="FFFFFF"/>
+        <w:spacing w:after="140" w:line="240" w:lineRule="auto"/>
+        <w:ind w:left="40" w:right="40"/>
+        <w:jc w:val="both"/>
+        <w:rPr>
+          <w:rFonts w:ascii="Times New Roman" w:eastAsia="Times New Roman" w:hAnsi="Times New Roman" w:cs="Times New Roman"/>
+          <w:sz w:val="24"/>
+          <w:szCs w:val="24"/>
+        </w:rPr>
+      </w:pPr>
+      <w:r>
+        <w:rPr>
+          <w:rFonts w:ascii="Verdana" w:eastAsia="Times New Roman" w:hAnsi="Verdana" w:cs="Times New Roman"/>
+          <w:color w:val="3A3A3A"/>
+          <w:sz w:val="23"/>
+          <w:szCs w:val="23"/>
+        </w:rPr>
+        <w:t>The major disadvantages of the Waterfall Model are as follows −</w:t>
+      </w:r>
+    </w:p>
+    <w:p>
+      <w:pPr>
+        <w:numPr>
+          <w:ilvl w:val="0"/>
+          <w:numId w:val="16"/>
+        </w:numPr>
+        <w:shd w:val="clear" w:color="auto" w:fill="FFFFFF"/>
+        <w:spacing w:before="220" w:after="0" w:line="480" w:lineRule="auto"/>
+        <w:textAlignment w:val="baseline"/>
+        <w:rPr>
+          <w:rFonts w:ascii="Verdana" w:eastAsia="Times New Roman" w:hAnsi="Verdana" w:cs="Times New Roman"/>
+          <w:color w:val="000000"/>
+          <w:sz w:val="21"/>
+          <w:szCs w:val="21"/>
+        </w:rPr>
+      </w:pPr>
+      <w:r>
+        <w:rPr>
+          <w:rFonts w:ascii="Verdana" w:eastAsia="Times New Roman" w:hAnsi="Verdana" w:cs="Times New Roman"/>
+          <w:color w:val="000000"/>
+          <w:sz w:val="21"/>
+          <w:szCs w:val="21"/>
+        </w:rPr>
+        <w:lastRenderedPageBreak/>
+        <w:t>No working software is produced until late during the life cycle.</w:t>
+      </w:r>
+    </w:p>
+    <w:p>
+      <w:pPr>
+        <w:numPr>
+          <w:ilvl w:val="0"/>
+          <w:numId w:val="16"/>
+        </w:numPr>
+        <w:shd w:val="clear" w:color="auto" w:fill="FFFFFF"/>
+        <w:spacing w:after="0" w:line="480" w:lineRule="auto"/>
+        <w:textAlignment w:val="baseline"/>
+        <w:rPr>
+          <w:rFonts w:ascii="Verdana" w:eastAsia="Times New Roman" w:hAnsi="Verdana" w:cs="Times New Roman"/>
+          <w:color w:val="000000"/>
+          <w:sz w:val="21"/>
+          <w:szCs w:val="21"/>
+        </w:rPr>
+      </w:pPr>
+      <w:r>
+        <w:rPr>
+          <w:rFonts w:ascii="Verdana" w:eastAsia="Times New Roman" w:hAnsi="Verdana" w:cs="Times New Roman"/>
+          <w:color w:val="000000"/>
+          <w:sz w:val="21"/>
+          <w:szCs w:val="21"/>
+        </w:rPr>
+        <w:t>High amounts of risk and uncertainty.</w:t>
+      </w:r>
+    </w:p>
+    <w:p>
+      <w:pPr>
+        <w:numPr>
+          <w:ilvl w:val="0"/>
+          <w:numId w:val="16"/>
+        </w:numPr>
+        <w:shd w:val="clear" w:color="auto" w:fill="FFFFFF"/>
+        <w:spacing w:after="0" w:line="480" w:lineRule="auto"/>
+        <w:textAlignment w:val="baseline"/>
+        <w:rPr>
+          <w:rFonts w:ascii="Verdana" w:eastAsia="Times New Roman" w:hAnsi="Verdana" w:cs="Times New Roman"/>
+          <w:color w:val="000000"/>
+          <w:sz w:val="21"/>
+          <w:szCs w:val="21"/>
+        </w:rPr>
+      </w:pPr>
+      <w:r>
+        <w:rPr>
+          <w:rFonts w:ascii="Verdana" w:eastAsia="Times New Roman" w:hAnsi="Verdana" w:cs="Times New Roman"/>
+          <w:color w:val="000000"/>
+          <w:sz w:val="21"/>
+          <w:szCs w:val="21"/>
+        </w:rPr>
+        <w:t>Not a good model for complex and object-oriented projects.</w:t>
+      </w:r>
+    </w:p>
+    <w:p>
+      <w:pPr>
+        <w:numPr>
+          <w:ilvl w:val="0"/>
+          <w:numId w:val="16"/>
+        </w:numPr>
+        <w:shd w:val="clear" w:color="auto" w:fill="FFFFFF"/>
+        <w:spacing w:after="0" w:line="480" w:lineRule="auto"/>
+        <w:textAlignment w:val="baseline"/>
+        <w:rPr>
+          <w:rFonts w:ascii="Verdana" w:eastAsia="Times New Roman" w:hAnsi="Verdana" w:cs="Times New Roman"/>
+          <w:color w:val="000000"/>
+          <w:sz w:val="21"/>
+          <w:szCs w:val="21"/>
+        </w:rPr>
+      </w:pPr>
+      <w:r>
+        <w:rPr>
+          <w:rFonts w:ascii="Verdana" w:eastAsia="Times New Roman" w:hAnsi="Verdana" w:cs="Times New Roman"/>
+          <w:color w:val="000000"/>
+          <w:sz w:val="21"/>
+          <w:szCs w:val="21"/>
+        </w:rPr>
+        <w:t>Poor model for long and ongoing projects.</w:t>
+      </w:r>
+    </w:p>
+    <w:p>
+      <w:pPr>
+        <w:numPr>
+          <w:ilvl w:val="0"/>
+          <w:numId w:val="16"/>
+        </w:numPr>
+        <w:shd w:val="clear" w:color="auto" w:fill="FFFFFF"/>
+        <w:spacing w:after="0" w:line="480" w:lineRule="auto"/>
+        <w:textAlignment w:val="baseline"/>
+        <w:rPr>
+          <w:rFonts w:ascii="Verdana" w:eastAsia="Times New Roman" w:hAnsi="Verdana" w:cs="Times New Roman"/>
+          <w:color w:val="000000"/>
+          <w:sz w:val="21"/>
+          <w:szCs w:val="21"/>
+        </w:rPr>
+      </w:pPr>
+      <w:r>
+        <w:rPr>
+          <w:rFonts w:ascii="Verdana" w:eastAsia="Times New Roman" w:hAnsi="Verdana" w:cs="Times New Roman"/>
+          <w:color w:val="000000"/>
+          <w:sz w:val="21"/>
+          <w:szCs w:val="21"/>
+        </w:rPr>
+        <w:t>Not suitable for the projects where requirements are at a moderate to high risk of changing. So, risk and uncertainty is high with this process model.</w:t>
+      </w:r>
+    </w:p>
+    <w:p>
+      <w:pPr>
+        <w:numPr>
+          <w:ilvl w:val="0"/>
+          <w:numId w:val="16"/>
+        </w:numPr>
+        <w:shd w:val="clear" w:color="auto" w:fill="FFFFFF"/>
+        <w:spacing w:after="0" w:line="480" w:lineRule="auto"/>
+        <w:textAlignment w:val="baseline"/>
+        <w:rPr>
+          <w:rFonts w:ascii="Verdana" w:eastAsia="Times New Roman" w:hAnsi="Verdana" w:cs="Times New Roman"/>
+          <w:color w:val="000000"/>
+          <w:sz w:val="21"/>
+          <w:szCs w:val="21"/>
+        </w:rPr>
+      </w:pPr>
+      <w:r>
+        <w:rPr>
+          <w:rFonts w:ascii="Verdana" w:eastAsia="Times New Roman" w:hAnsi="Verdana" w:cs="Times New Roman"/>
+          <w:color w:val="000000"/>
+          <w:sz w:val="21"/>
+          <w:szCs w:val="21"/>
+        </w:rPr>
+        <w:t>It is difficult to measure progress within stages.</w:t>
+      </w:r>
+    </w:p>
+    <w:p>
+      <w:pPr>
+        <w:numPr>
+          <w:ilvl w:val="0"/>
+          <w:numId w:val="16"/>
+        </w:numPr>
+        <w:shd w:val="clear" w:color="auto" w:fill="FFFFFF"/>
+        <w:spacing w:after="0" w:line="480" w:lineRule="auto"/>
+        <w:textAlignment w:val="baseline"/>
+        <w:rPr>
+          <w:rFonts w:ascii="Verdana" w:eastAsia="Times New Roman" w:hAnsi="Verdana" w:cs="Times New Roman"/>
+          <w:color w:val="000000"/>
+          <w:sz w:val="21"/>
+          <w:szCs w:val="21"/>
+        </w:rPr>
+      </w:pPr>
+      <w:r>
+        <w:rPr>
+          <w:rFonts w:ascii="Verdana" w:eastAsia="Times New Roman" w:hAnsi="Verdana" w:cs="Times New Roman"/>
+          <w:color w:val="000000"/>
+          <w:sz w:val="21"/>
+          <w:szCs w:val="21"/>
+        </w:rPr>
+        <w:t>Cannot accommodate changing requirements.</w:t>
+      </w:r>
+    </w:p>
+    <w:p>
+      <w:pPr>
+        <w:numPr>
+          <w:ilvl w:val="0"/>
+          <w:numId w:val="16"/>
+        </w:numPr>
+        <w:shd w:val="clear" w:color="auto" w:fill="FFFFFF"/>
+        <w:spacing w:after="0" w:line="480" w:lineRule="auto"/>
+        <w:textAlignment w:val="baseline"/>
+        <w:rPr>
+          <w:rFonts w:ascii="Verdana" w:eastAsia="Times New Roman" w:hAnsi="Verdana" w:cs="Times New Roman"/>
+          <w:color w:val="000000"/>
+          <w:sz w:val="21"/>
+          <w:szCs w:val="21"/>
+        </w:rPr>
+      </w:pPr>
+      <w:r>
+        <w:rPr>
+          <w:rFonts w:ascii="Verdana" w:eastAsia="Times New Roman" w:hAnsi="Verdana" w:cs="Times New Roman"/>
+          <w:color w:val="000000"/>
+          <w:sz w:val="21"/>
+          <w:szCs w:val="21"/>
+        </w:rPr>
+        <w:t>Adjusting scope during the life cycle can end a project.</w:t>
+      </w:r>
+    </w:p>
+    <w:p>
+      <w:pPr>
+        <w:numPr>
+          <w:ilvl w:val="0"/>
+          <w:numId w:val="16"/>
+        </w:numPr>
+        <w:shd w:val="clear" w:color="auto" w:fill="FFFFFF"/>
+        <w:spacing w:after="300" w:line="480" w:lineRule="auto"/>
+        <w:textAlignment w:val="baseline"/>
+        <w:rPr>
+          <w:rFonts w:ascii="Verdana" w:eastAsia="Times New Roman" w:hAnsi="Verdana" w:cs="Times New Roman"/>
+          <w:color w:val="000000"/>
+          <w:sz w:val="21"/>
+          <w:szCs w:val="21"/>
+        </w:rPr>
+      </w:pPr>
+      <w:r>
+        <w:rPr>
+          <w:rFonts w:ascii="Verdana" w:eastAsia="Times New Roman" w:hAnsi="Verdana" w:cs="Times New Roman"/>
+          <w:color w:val="000000"/>
+          <w:sz w:val="21"/>
+          <w:szCs w:val="21"/>
+        </w:rPr>
+        <w:t xml:space="preserve">Integration is done as a "big-bang. </w:t>
+      </w:r>
+      <w:proofErr w:type="gramStart"/>
+      <w:r>
+        <w:rPr>
+          <w:rFonts w:ascii="Verdana" w:eastAsia="Times New Roman" w:hAnsi="Verdana" w:cs="Times New Roman"/>
+          <w:color w:val="000000"/>
+          <w:sz w:val="21"/>
+          <w:szCs w:val="21"/>
+        </w:rPr>
+        <w:t>at</w:t>
+      </w:r>
+      <w:proofErr w:type="gramEnd"/>
+      <w:r>
+        <w:rPr>
+          <w:rFonts w:ascii="Verdana" w:eastAsia="Times New Roman" w:hAnsi="Verdana" w:cs="Times New Roman"/>
+          <w:color w:val="000000"/>
+          <w:sz w:val="21"/>
+          <w:szCs w:val="21"/>
+        </w:rPr>
+        <w:t xml:space="preserve"> the very end, which doesn't allow identifying any technological or business bottleneck or challenges early.</w:t>
+      </w:r>
+    </w:p>
+    <w:p>
+      <w:pPr>
+        <w:shd w:val="clear" w:color="auto" w:fill="FFFFFF"/>
+        <w:spacing w:before="220" w:after="0" w:line="480" w:lineRule="auto"/>
+        <w:rPr>
+          <w:rFonts w:ascii="Times New Roman" w:eastAsia="Times New Roman" w:hAnsi="Times New Roman" w:cs="Times New Roman"/>
+          <w:sz w:val="24"/>
+          <w:szCs w:val="24"/>
+        </w:rPr>
+      </w:pPr>
+      <w:r>
+        <w:rPr>
+          <w:rFonts w:ascii="Times New Roman" w:eastAsia="Times New Roman" w:hAnsi="Times New Roman" w:cs="Times New Roman"/>
+          <w:sz w:val="24"/>
+          <w:szCs w:val="24"/>
+        </w:rPr>
+        <w:t> </w:t>
+      </w:r>
+    </w:p>
+    <w:p>
+      <w:pPr>
+        <w:shd w:val="clear" w:color="auto" w:fill="FFFFFF"/>
+        <w:spacing w:after="0" w:line="480" w:lineRule="auto"/>
+        <w:rPr>
+          <w:rFonts w:ascii="Times New Roman" w:eastAsia="Times New Roman" w:hAnsi="Times New Roman" w:cs="Times New Roman"/>
+          <w:sz w:val="24"/>
+          <w:szCs w:val="24"/>
+        </w:rPr>
+      </w:pPr>
+      <w:r>
+        <w:rPr>
+          <w:rFonts w:ascii="Times New Roman" w:eastAsia="Times New Roman" w:hAnsi="Times New Roman" w:cs="Times New Roman"/>
+          <w:sz w:val="24"/>
+          <w:szCs w:val="24"/>
+        </w:rPr>
+        <w:t> </w:t>
+      </w:r>
+    </w:p>
+    <w:p>
+      <w:pPr>
+        <w:shd w:val="clear" w:color="auto" w:fill="F8F8F8"/>
+        <w:spacing w:after="0" w:line="480" w:lineRule="auto"/>
+        <w:outlineLvl w:val="1"/>
+        <w:rPr>
+          <w:rFonts w:ascii="Times New Roman" w:eastAsia="Times New Roman" w:hAnsi="Times New Roman" w:cs="Times New Roman"/>
+          <w:b/>
+          <w:bCs/>
+          <w:sz w:val="36"/>
+          <w:szCs w:val="36"/>
+        </w:rPr>
+      </w:pPr>
+      <w:r>
+        <w:rPr>
+          <w:rFonts w:ascii="Verdana" w:eastAsia="Times New Roman" w:hAnsi="Verdana" w:cs="Times New Roman"/>
+          <w:b/>
+          <w:bCs/>
+          <w:color w:val="000000"/>
+          <w:sz w:val="33"/>
+          <w:szCs w:val="33"/>
+        </w:rPr>
+        <w:t>But what exactly is the role of QA in agile?</w:t>
+      </w:r>
+    </w:p>
+    <w:p>
+      <w:pPr>
+        <w:shd w:val="clear" w:color="auto" w:fill="F8F8F8"/>
+        <w:spacing w:after="0" w:line="240" w:lineRule="auto"/>
+        <w:rPr>
+          <w:rFonts w:ascii="Times New Roman" w:eastAsia="Times New Roman" w:hAnsi="Times New Roman" w:cs="Times New Roman"/>
+          <w:sz w:val="24"/>
+          <w:szCs w:val="24"/>
+        </w:rPr>
+      </w:pPr>
+      <w:r>
+        <w:rPr>
+          <w:rFonts w:ascii="Arial" w:eastAsia="Times New Roman" w:hAnsi="Arial" w:cs="Arial"/>
+          <w:color w:val="000000"/>
+          <w:sz w:val="23"/>
+          <w:szCs w:val="23"/>
+        </w:rPr>
+        <w:t>What can a tester do to help initiate a cooperative working relationship with the development team? Here are 6 things software testers should do when working with an agile scrum team:</w:t>
+      </w:r>
+    </w:p>
+    <w:p>
+      <w:pPr>
+        <w:shd w:val="clear" w:color="auto" w:fill="F8F8F8"/>
+        <w:spacing w:after="0" w:line="240" w:lineRule="auto"/>
+        <w:rPr>
+          <w:rFonts w:ascii="Times New Roman" w:eastAsia="Times New Roman" w:hAnsi="Times New Roman" w:cs="Times New Roman"/>
+          <w:sz w:val="24"/>
+          <w:szCs w:val="24"/>
+        </w:rPr>
+      </w:pPr>
+      <w:r>
+        <w:rPr>
+          <w:rFonts w:ascii="Arial" w:eastAsia="Times New Roman" w:hAnsi="Arial" w:cs="Arial"/>
+          <w:noProof/>
+          <w:color w:val="000000"/>
+          <w:sz w:val="23"/>
+          <w:szCs w:val="23"/>
+          <w:bdr w:val="none" w:sz="0" w:space="0" w:color="auto" w:frame="1"/>
+        </w:rPr>
+        <w:lastRenderedPageBreak/>
+        <w:drawing>
+          <wp:inline distT="0" distB="0" distL="0" distR="0">
+            <wp:extent cx="5943600" cy="3114675"/>
+            <wp:effectExtent l="19050" t="0" r="0" b="0"/>
+            <wp:docPr id="1" name="Picture 2" descr="agile scrum stories"/>
+            <wp:cNvGraphicFramePr>
+              <a:graphicFrameLocks xmlns:a="http://schemas.openxmlformats.org/drawingml/2006/main" noChangeAspect="1"/>
+            </wp:cNvGraphicFramePr>
+            <a:graphic xmlns:a="http://schemas.openxmlformats.org/drawingml/2006/main">
+              <a:graphicData uri="http://schemas.openxmlformats.org/drawingml/2006/picture">
+                <pic:pic xmlns:pic="http://schemas.openxmlformats.org/drawingml/2006/picture">
+                  <pic:nvPicPr>
+                    <pic:cNvPr id="0" name="Picture 2" descr="agile scrum stories"/>
+                    <pic:cNvPicPr>
+                      <a:picLocks noChangeAspect="1" noChangeArrowheads="1"/>
+                    </pic:cNvPicPr>
+                  </pic:nvPicPr>
+                  <pic:blipFill>
+                    <a:blip r:embed="rId9"/>
+                    <a:srcRect/>
+                    <a:stretch>
+                      <a:fillRect/>
+                    </a:stretch>
+                  </pic:blipFill>
+                  <pic:spPr bwMode="auto">
+                    <a:xfrm>
+                      <a:off x="0" y="0"/>
+                      <a:ext cx="5943600" cy="3114675"/>
+                    </a:xfrm>
+                    <a:prstGeom prst="rect">
+                      <a:avLst/>
+                    </a:prstGeom>
+                    <a:noFill/>
+                    <a:ln w="9525">
+                      <a:noFill/>
+                      <a:miter lim="800000"/>
+                      <a:headEnd/>
+                      <a:tailEnd/>
+                    </a:ln>
+                  </pic:spPr>
+                </pic:pic>
+              </a:graphicData>
+            </a:graphic>
+          </wp:inline>
+        </w:drawing>
+      </w:r>
+    </w:p>
+    <w:p>
+      <w:pPr>
+        <w:shd w:val="clear" w:color="auto" w:fill="F8F8F8"/>
+        <w:spacing w:after="0" w:line="480" w:lineRule="auto"/>
+        <w:outlineLvl w:val="1"/>
+        <w:rPr>
+          <w:rFonts w:ascii="Times New Roman" w:eastAsia="Times New Roman" w:hAnsi="Times New Roman" w:cs="Times New Roman"/>
+          <w:b/>
+          <w:bCs/>
+          <w:sz w:val="36"/>
+          <w:szCs w:val="36"/>
+        </w:rPr>
+      </w:pPr>
+      <w:r>
+        <w:rPr>
+          <w:rFonts w:ascii="Verdana" w:eastAsia="Times New Roman" w:hAnsi="Verdana" w:cs="Times New Roman"/>
+          <w:b/>
+          <w:bCs/>
+          <w:color w:val="000000"/>
+          <w:sz w:val="33"/>
+          <w:szCs w:val="33"/>
+        </w:rPr>
+        <w:t>1. Attend sprint-planning sessions.</w:t>
+      </w:r>
+    </w:p>
+    <w:p>
+      <w:pPr>
+        <w:shd w:val="clear" w:color="auto" w:fill="F8F8F8"/>
+        <w:spacing w:after="0" w:line="240" w:lineRule="auto"/>
+        <w:rPr>
+          <w:rFonts w:ascii="Arial" w:eastAsia="Times New Roman" w:hAnsi="Arial" w:cs="Arial"/>
+          <w:color w:val="000000"/>
+          <w:sz w:val="23"/>
+          <w:szCs w:val="23"/>
+        </w:rPr>
+      </w:pPr>
+      <w:r>
+        <w:rPr>
+          <w:rFonts w:ascii="Arial" w:eastAsia="Times New Roman" w:hAnsi="Arial" w:cs="Arial"/>
+          <w:color w:val="000000"/>
+          <w:sz w:val="23"/>
+          <w:szCs w:val="23"/>
+        </w:rPr>
+        <w:t>A member of QA should always attend planning sessions. This ensures QA is synchronized with the development team from the start, and allows QA to identify possible problem areas and risks early on. Just like developers estimate the effort it will take for them to write code, during the planning session QA should estimate the effort required for testing the code. When QA is left out of the planning session, testing effort / time is often overlooked and not included in the sprint’s overall estimates.</w:t>
+      </w:r>
+    </w:p>
+    <w:p>
+      <w:pPr>
+        <w:shd w:val="clear" w:color="auto" w:fill="F8F8F8"/>
+        <w:spacing w:after="0" w:line="240" w:lineRule="auto"/>
+        <w:rPr>
+          <w:rFonts w:ascii="Times New Roman" w:eastAsia="Times New Roman" w:hAnsi="Times New Roman" w:cs="Times New Roman"/>
+          <w:sz w:val="24"/>
+          <w:szCs w:val="24"/>
+        </w:rPr>
+      </w:pPr>
+    </w:p>
+    <w:p>
+      <w:pPr>
+        <w:shd w:val="clear" w:color="auto" w:fill="F8F8F8"/>
+        <w:spacing w:after="0" w:line="480" w:lineRule="auto"/>
+        <w:outlineLvl w:val="1"/>
+        <w:rPr>
+          <w:rFonts w:ascii="Times New Roman" w:eastAsia="Times New Roman" w:hAnsi="Times New Roman" w:cs="Times New Roman"/>
+          <w:b/>
+          <w:bCs/>
+          <w:sz w:val="36"/>
+          <w:szCs w:val="36"/>
+        </w:rPr>
+      </w:pPr>
+      <w:r>
+        <w:rPr>
+          <w:rFonts w:ascii="Verdana" w:eastAsia="Times New Roman" w:hAnsi="Verdana" w:cs="Times New Roman"/>
+          <w:b/>
+          <w:bCs/>
+          <w:color w:val="000000"/>
+          <w:sz w:val="33"/>
+          <w:szCs w:val="33"/>
+        </w:rPr>
+        <w:t>2. Attend daily stand ups.</w:t>
+      </w:r>
+    </w:p>
+    <w:p>
+      <w:pPr>
+        <w:shd w:val="clear" w:color="auto" w:fill="F8F8F8"/>
+        <w:spacing w:after="0" w:line="240" w:lineRule="auto"/>
+        <w:rPr>
+          <w:rFonts w:ascii="Times New Roman" w:eastAsia="Times New Roman" w:hAnsi="Times New Roman" w:cs="Times New Roman"/>
+          <w:sz w:val="24"/>
+          <w:szCs w:val="24"/>
+        </w:rPr>
+      </w:pPr>
+      <w:r>
+        <w:rPr>
+          <w:rFonts w:ascii="Arial" w:eastAsia="Times New Roman" w:hAnsi="Arial" w:cs="Arial"/>
+          <w:color w:val="000000"/>
+          <w:sz w:val="23"/>
+          <w:szCs w:val="23"/>
+        </w:rPr>
+        <w:t>A member of QA should attend daily stand ups. This promotes a collaborative team environment, making QA feel involved and a part of the team. Additionally, by QA being present, they are able to stay up to date with how the sprint is going, which allows them to plan their workload. If a tester has a blocker, they can bring this up during the standup. QA’s presence in stand ups also gives them a chance to give an update on known issues, which in turn, allows developers to keep up to speed on testing progress and plan their own workload.</w:t>
+      </w:r>
+    </w:p>
+    <w:p>
+      <w:pPr>
+        <w:shd w:val="clear" w:color="auto" w:fill="F8F8F8"/>
+        <w:spacing w:after="0" w:line="480" w:lineRule="auto"/>
+        <w:outlineLvl w:val="1"/>
+        <w:rPr>
+          <w:rFonts w:ascii="Times New Roman" w:eastAsia="Times New Roman" w:hAnsi="Times New Roman" w:cs="Times New Roman"/>
+          <w:b/>
+          <w:bCs/>
+          <w:sz w:val="36"/>
+          <w:szCs w:val="36"/>
+        </w:rPr>
+      </w:pPr>
+      <w:r>
+        <w:rPr>
+          <w:rFonts w:ascii="Verdana" w:eastAsia="Times New Roman" w:hAnsi="Verdana" w:cs="Times New Roman"/>
+          <w:b/>
+          <w:bCs/>
+          <w:color w:val="000000"/>
+          <w:sz w:val="33"/>
+          <w:szCs w:val="33"/>
+        </w:rPr>
+        <w:t>3. Don’t save all the testing for the end; test throughout the sprint.</w:t>
+      </w:r>
+    </w:p>
+    <w:p>
+      <w:pPr>
+        <w:shd w:val="clear" w:color="auto" w:fill="F8F8F8"/>
+        <w:spacing w:after="0" w:line="240" w:lineRule="auto"/>
+        <w:rPr>
+          <w:rFonts w:ascii="Times New Roman" w:eastAsia="Times New Roman" w:hAnsi="Times New Roman" w:cs="Times New Roman"/>
+          <w:sz w:val="24"/>
+          <w:szCs w:val="24"/>
+        </w:rPr>
+      </w:pPr>
+      <w:r>
+        <w:rPr>
+          <w:rFonts w:ascii="Arial" w:eastAsia="Times New Roman" w:hAnsi="Arial" w:cs="Arial"/>
+          <w:color w:val="000000"/>
+          <w:sz w:val="23"/>
+          <w:szCs w:val="23"/>
+        </w:rPr>
+        <w:t xml:space="preserve">This is important. In order to deliver high quality software in a short amount of time, you need to work with efficiency. With testing happening throughout the entire duration of the sprint, the workload for QA is spread out, which allows for issues to be found earlier instead of only at the end of the sprint. If you find all the bugs at the end of the sprint, it’s too late. </w:t>
+      </w:r>
+      <w:r>
+        <w:rPr>
+          <w:rFonts w:ascii="Arial" w:eastAsia="Times New Roman" w:hAnsi="Arial" w:cs="Arial"/>
+          <w:color w:val="000000"/>
+          <w:sz w:val="23"/>
+          <w:szCs w:val="23"/>
+        </w:rPr>
+        <w:lastRenderedPageBreak/>
+        <w:t>By integrating testing and development, it allows the two teams to work together and resolve issues faster, leading to higher quality results.</w:t>
+      </w:r>
+    </w:p>
+    <w:p>
+      <w:pPr>
+        <w:shd w:val="clear" w:color="auto" w:fill="F8F8F8"/>
+        <w:spacing w:after="0" w:line="480" w:lineRule="auto"/>
+        <w:outlineLvl w:val="1"/>
+        <w:rPr>
+          <w:rFonts w:ascii="Times New Roman" w:eastAsia="Times New Roman" w:hAnsi="Times New Roman" w:cs="Times New Roman"/>
+          <w:bCs/>
+          <w:sz w:val="36"/>
+          <w:szCs w:val="36"/>
+        </w:rPr>
+      </w:pPr>
+      <w:r>
+        <w:rPr>
+          <w:rFonts w:ascii="Verdana" w:eastAsia="Times New Roman" w:hAnsi="Verdana" w:cs="Times New Roman"/>
+          <w:b/>
+          <w:bCs/>
+          <w:color w:val="000000"/>
+          <w:sz w:val="33"/>
+          <w:szCs w:val="33"/>
+        </w:rPr>
+        <w:t>4. Meet with developers for short, hand-off demonstrations.</w:t>
+      </w:r>
+      <w:r>
+        <w:rPr>
+          <w:rFonts w:ascii="Verdana" w:eastAsia="Times New Roman" w:hAnsi="Verdana" w:cs="Times New Roman"/>
+          <w:b/>
+          <w:bCs/>
+          <w:color w:val="000000"/>
+          <w:sz w:val="33"/>
+          <w:szCs w:val="33"/>
+        </w:rPr>
+        <w:t xml:space="preserve"> – </w:t>
+      </w:r>
+      <w:r>
+        <w:rPr>
+          <w:rFonts w:ascii="Verdana" w:eastAsia="Times New Roman" w:hAnsi="Verdana" w:cs="Times New Roman"/>
+          <w:bCs/>
+          <w:color w:val="000000"/>
+          <w:sz w:val="33"/>
+          <w:szCs w:val="33"/>
+        </w:rPr>
+        <w:t>communicate with developer and team for daily progress on work</w:t>
+      </w:r>
+    </w:p>
+    <w:p>
+      <w:pPr>
+        <w:shd w:val="clear" w:color="auto" w:fill="F8F8F8"/>
+        <w:spacing w:after="0" w:line="240" w:lineRule="auto"/>
+        <w:rPr>
+          <w:rFonts w:ascii="Times New Roman" w:eastAsia="Times New Roman" w:hAnsi="Times New Roman" w:cs="Times New Roman"/>
+          <w:sz w:val="24"/>
+          <w:szCs w:val="24"/>
+        </w:rPr>
+      </w:pPr>
+      <w:r>
+        <w:rPr>
+          <w:rFonts w:ascii="Arial" w:eastAsia="Times New Roman" w:hAnsi="Arial" w:cs="Arial"/>
+          <w:color w:val="000000"/>
+          <w:sz w:val="23"/>
+          <w:szCs w:val="23"/>
+        </w:rPr>
+        <w:t>It’s hard to argue the value of in-person communication. Assuming QA and development work in the same location, schedule a quick face-to-face handoff demonstration for each feature. This allows QA to see exactly how the new feature works, and is a good time for them to ask the developer any questions. These handoffs can also bring to light issues the developer may not have considered yet. These interactions also help shorten the feedback loop between development and QA.</w:t>
+      </w:r>
+    </w:p>
+    <w:p>
+      <w:pPr>
+        <w:shd w:val="clear" w:color="auto" w:fill="F8F8F8"/>
+        <w:spacing w:after="0" w:line="480" w:lineRule="auto"/>
+        <w:outlineLvl w:val="1"/>
+        <w:rPr>
+          <w:rFonts w:ascii="Times New Roman" w:eastAsia="Times New Roman" w:hAnsi="Times New Roman" w:cs="Times New Roman"/>
+          <w:b/>
+          <w:bCs/>
+          <w:sz w:val="36"/>
+          <w:szCs w:val="36"/>
+        </w:rPr>
+      </w:pPr>
+      <w:r>
+        <w:rPr>
+          <w:rFonts w:ascii="Verdana" w:eastAsia="Times New Roman" w:hAnsi="Verdana" w:cs="Times New Roman"/>
+          <w:b/>
+          <w:bCs/>
+          <w:color w:val="000000"/>
+          <w:sz w:val="33"/>
+          <w:szCs w:val="33"/>
+        </w:rPr>
+        <w:t>5. Attend sprint retrospectives.</w:t>
+      </w:r>
+    </w:p>
+    <w:p>
+      <w:pPr>
+        <w:shd w:val="clear" w:color="auto" w:fill="F8F8F8"/>
+        <w:spacing w:after="0" w:line="240" w:lineRule="auto"/>
+        <w:rPr>
+          <w:rFonts w:ascii="Times New Roman" w:eastAsia="Times New Roman" w:hAnsi="Times New Roman" w:cs="Times New Roman"/>
+          <w:sz w:val="24"/>
+          <w:szCs w:val="24"/>
+        </w:rPr>
+      </w:pPr>
+      <w:r>
+        <w:rPr>
+          <w:rFonts w:ascii="Arial" w:eastAsia="Times New Roman" w:hAnsi="Arial" w:cs="Arial"/>
+          <w:color w:val="FF0000"/>
+          <w:sz w:val="23"/>
+          <w:szCs w:val="23"/>
+        </w:rPr>
+        <w:t>If your team isn’t meeting at the end of the sprint to discuss successes and failures, you’re missing out on the opportunity to improve future sprints. No matter how good a team is, there will always be room for improvement.</w:t>
+      </w:r>
+      <w:r>
+        <w:rPr>
+          <w:rFonts w:ascii="Arial" w:eastAsia="Times New Roman" w:hAnsi="Arial" w:cs="Arial"/>
+          <w:color w:val="000000"/>
+          <w:sz w:val="23"/>
+          <w:szCs w:val="23"/>
+        </w:rPr>
+        <w:t xml:space="preserve"> Sprint retrospectives are the opportunity to define weaknesses and determine solutions for them. QA needs to be involved in these discussions to ensure any concerns they have are addressed before the start of the next sprint. For example, maybe a lot of the work was delivered to QA late in the sprint, leading to a rushed testing effort. QA might raise this concern to avoid it happening again, the next time.</w:t>
+      </w:r>
+    </w:p>
+    <w:p>
+      <w:pPr>
+        <w:shd w:val="clear" w:color="auto" w:fill="F8F8F8"/>
+        <w:spacing w:after="0" w:line="480" w:lineRule="auto"/>
+        <w:outlineLvl w:val="1"/>
+        <w:rPr>
+          <w:rFonts w:ascii="Times New Roman" w:eastAsia="Times New Roman" w:hAnsi="Times New Roman" w:cs="Times New Roman"/>
+          <w:b/>
+          <w:bCs/>
+          <w:sz w:val="36"/>
+          <w:szCs w:val="36"/>
+        </w:rPr>
+      </w:pPr>
+      <w:r>
+        <w:rPr>
+          <w:rFonts w:ascii="Verdana" w:eastAsia="Times New Roman" w:hAnsi="Verdana" w:cs="Times New Roman"/>
+          <w:b/>
+          <w:bCs/>
+          <w:color w:val="000000"/>
+          <w:sz w:val="33"/>
+          <w:szCs w:val="33"/>
+        </w:rPr>
+        <w:t>6. Document test cases</w:t>
+      </w:r>
+      <w:proofErr w:type="gramStart"/>
+      <w:r>
+        <w:rPr>
+          <w:rFonts w:ascii="Verdana" w:eastAsia="Times New Roman" w:hAnsi="Verdana" w:cs="Times New Roman"/>
+          <w:b/>
+          <w:bCs/>
+          <w:color w:val="000000"/>
+          <w:sz w:val="33"/>
+          <w:szCs w:val="33"/>
+        </w:rPr>
+        <w:t>.</w:t>
+      </w:r>
+      <w:r>
+        <w:rPr>
+          <w:rFonts w:ascii="Verdana" w:eastAsia="Times New Roman" w:hAnsi="Verdana" w:cs="Times New Roman"/>
+          <w:b/>
+          <w:bCs/>
+          <w:color w:val="000000"/>
+          <w:sz w:val="33"/>
+          <w:szCs w:val="33"/>
+        </w:rPr>
+        <w:t>-</w:t>
+      </w:r>
+      <w:proofErr w:type="gramEnd"/>
+      <w:r>
+        <w:rPr>
+          <w:rFonts w:ascii="Verdana" w:eastAsia="Times New Roman" w:hAnsi="Verdana" w:cs="Times New Roman"/>
+          <w:b/>
+          <w:bCs/>
+          <w:color w:val="000000"/>
+          <w:sz w:val="33"/>
+          <w:szCs w:val="33"/>
+        </w:rPr>
+        <w:t xml:space="preserve"> Organize your test cases</w:t>
+      </w:r>
+    </w:p>
+    <w:p>
+      <w:pPr>
+        <w:shd w:val="clear" w:color="auto" w:fill="F8F8F8"/>
+        <w:spacing w:after="0" w:line="240" w:lineRule="auto"/>
+        <w:rPr>
+          <w:rFonts w:ascii="Times New Roman" w:eastAsia="Times New Roman" w:hAnsi="Times New Roman" w:cs="Times New Roman"/>
+          <w:sz w:val="24"/>
+          <w:szCs w:val="24"/>
+        </w:rPr>
+      </w:pPr>
+      <w:r>
+        <w:rPr>
+          <w:rFonts w:ascii="Arial" w:eastAsia="Times New Roman" w:hAnsi="Arial" w:cs="Arial"/>
+          <w:color w:val="000000"/>
+          <w:sz w:val="23"/>
+          <w:szCs w:val="23"/>
+        </w:rPr>
+        <w:t xml:space="preserve">Just because you’re an agile team doesn’t mean you should skip documentation. Documentation is important, especially for QA. Keep your documentation lean, </w:t>
+      </w:r>
+      <w:proofErr w:type="spellStart"/>
+      <w:r>
+        <w:rPr>
+          <w:rFonts w:ascii="Arial" w:eastAsia="Times New Roman" w:hAnsi="Arial" w:cs="Arial"/>
+          <w:color w:val="000000"/>
+          <w:sz w:val="23"/>
+          <w:szCs w:val="23"/>
+        </w:rPr>
+        <w:t>becasue</w:t>
+      </w:r>
+      <w:proofErr w:type="spellEnd"/>
+      <w:r>
+        <w:rPr>
+          <w:rFonts w:ascii="Arial" w:eastAsia="Times New Roman" w:hAnsi="Arial" w:cs="Arial"/>
+          <w:color w:val="000000"/>
+          <w:sz w:val="23"/>
+          <w:szCs w:val="23"/>
+        </w:rPr>
+        <w:t xml:space="preserve"> changes are bound to happen, but even minimal documentation can add a lot of value to you and your team. For example, if testers shift from project to project, having some test documentation will help get the new team member up to speed faster. </w:t>
+      </w:r>
+      <w:hyperlink r:id="rId10" w:history="1">
+        <w:proofErr w:type="spellStart"/>
+        <w:r>
+          <w:rPr>
+            <w:rFonts w:ascii="Arial" w:eastAsia="Times New Roman" w:hAnsi="Arial" w:cs="Arial"/>
+            <w:color w:val="0191B1"/>
+            <w:sz w:val="23"/>
+          </w:rPr>
+          <w:t>TestLodge</w:t>
+        </w:r>
+        <w:proofErr w:type="spellEnd"/>
+      </w:hyperlink>
+      <w:r>
+        <w:rPr>
+          <w:rFonts w:ascii="Arial" w:eastAsia="Times New Roman" w:hAnsi="Arial" w:cs="Arial"/>
+          <w:color w:val="000000"/>
+          <w:sz w:val="23"/>
+          <w:szCs w:val="23"/>
+        </w:rPr>
+        <w:t xml:space="preserve"> can help with this – we’ve built a lightweight tool to help you keep your test documents organized.</w:t>
+      </w:r>
+    </w:p>
+    <w:p>
+      <w:pPr>
+        <w:shd w:val="clear" w:color="auto" w:fill="F8F8F8"/>
+        <w:spacing w:after="220" w:line="240" w:lineRule="auto"/>
+        <w:rPr>
+          <w:rFonts w:ascii="Times New Roman" w:eastAsia="Times New Roman" w:hAnsi="Times New Roman" w:cs="Times New Roman"/>
+          <w:sz w:val="24"/>
+          <w:szCs w:val="24"/>
+        </w:rPr>
+      </w:pPr>
+      <w:r>
+        <w:rPr>
+          <w:rFonts w:ascii="Arial" w:eastAsia="Times New Roman" w:hAnsi="Arial" w:cs="Arial"/>
+          <w:color w:val="000000"/>
+          <w:sz w:val="23"/>
+          <w:szCs w:val="23"/>
+        </w:rPr>
+        <w:t>In summary, agile embraces lean, flexible processes, tools and documentation. The traditional QA model has been refined to a delivery-driven role. This requires a collaborative environment where QA is focused on tasks that result in one thing: quickly delivering a high quality product.</w:t>
+      </w:r>
+    </w:p>
     <w:p/>
     <w:p/>
     <w:p/>
@@ -1879,6 +3659,155 @@
     </w:lvl>
   </w:abstractNum>
   <w:abstractNum w:abstractNumId="4">
+    <w:nsid w:val="14216A27"/>
+    <w:multiLevelType w:val="multilevel"/>
+    <w:tmpl w:val="6FB62A94"/>
+    <w:lvl w:ilvl="0">
+      <w:start w:val="1"/>
+      <w:numFmt w:val="bullet"/>
+      <w:lvlText w:val=""/>
+      <w:lvlJc w:val="left"/>
+      <w:pPr>
+        <w:tabs>
+          <w:tab w:val="num" w:pos="720"/>
+        </w:tabs>
+        <w:ind w:left="720" w:hanging="360"/>
+      </w:pPr>
+      <w:rPr>
+        <w:rFonts w:ascii="Symbol" w:hAnsi="Symbol" w:hint="default"/>
+        <w:sz w:val="20"/>
+      </w:rPr>
+    </w:lvl>
+    <w:lvl w:ilvl="1" w:tentative="1">
+      <w:start w:val="1"/>
+      <w:numFmt w:val="bullet"/>
+      <w:lvlText w:val="o"/>
+      <w:lvlJc w:val="left"/>
+      <w:pPr>
+        <w:tabs>
+          <w:tab w:val="num" w:pos="1440"/>
+        </w:tabs>
+        <w:ind w:left="1440" w:hanging="360"/>
+      </w:pPr>
+      <w:rPr>
+        <w:rFonts w:ascii="Courier New" w:hAnsi="Courier New" w:hint="default"/>
+        <w:sz w:val="20"/>
+      </w:rPr>
+    </w:lvl>
+    <w:lvl w:ilvl="2" w:tentative="1">
+      <w:start w:val="1"/>
+      <w:numFmt w:val="bullet"/>
+      <w:lvlText w:val=""/>
+      <w:lvlJc w:val="left"/>
+      <w:pPr>
+        <w:tabs>
+          <w:tab w:val="num" w:pos="2160"/>
+        </w:tabs>
+        <w:ind w:left="2160" w:hanging="360"/>
+      </w:pPr>
+      <w:rPr>
+        <w:rFonts w:ascii="Wingdings" w:hAnsi="Wingdings" w:hint="default"/>
+        <w:sz w:val="20"/>
+      </w:rPr>
+    </w:lvl>
+    <w:lvl w:ilvl="3" w:tentative="1">
+      <w:start w:val="1"/>
+      <w:numFmt w:val="bullet"/>
+      <w:lvlText w:val=""/>
+      <w:lvlJc w:val="left"/>
+      <w:pPr>
+        <w:tabs>
+          <w:tab w:val="num" w:pos="2880"/>
+        </w:tabs>
+        <w:ind w:left="2880" w:hanging="360"/>
+      </w:pPr>
+      <w:rPr>
+        <w:rFonts w:ascii="Wingdings" w:hAnsi="Wingdings" w:hint="default"/>
+        <w:sz w:val="20"/>
+      </w:rPr>
+    </w:lvl>
+    <w:lvl w:ilvl="4" w:tentative="1">
+      <w:start w:val="1"/>
+      <w:numFmt w:val="bullet"/>
+      <w:lvlText w:val=""/>
+      <w:lvlJc w:val="left"/>
+      <w:pPr>
+        <w:tabs>
+          <w:tab w:val="num" w:pos="3600"/>
+        </w:tabs>
+        <w:ind w:left="3600" w:hanging="360"/>
+      </w:pPr>
+      <w:rPr>
+        <w:rFonts w:ascii="Wingdings" w:hAnsi="Wingdings" w:hint="default"/>
+        <w:sz w:val="20"/>
+      </w:rPr>
+    </w:lvl>
+    <w:lvl w:ilvl="5" w:tentative="1">
+      <w:start w:val="1"/>
+      <w:numFmt w:val="bullet"/>
+      <w:lvlText w:val=""/>
+      <w:lvlJc w:val="left"/>
+      <w:pPr>
+        <w:tabs>
+          <w:tab w:val="num" w:pos="4320"/>
+        </w:tabs>
+        <w:ind w:left="4320" w:hanging="360"/>
+      </w:pPr>
+      <w:rPr>
+        <w:rFonts w:ascii="Wingdings" w:hAnsi="Wingdings" w:hint="default"/>
+        <w:sz w:val="20"/>
+      </w:rPr>
+    </w:lvl>
+    <w:lvl w:ilvl="6" w:tentative="1">
+      <w:start w:val="1"/>
+      <w:numFmt w:val="bullet"/>
+      <w:lvlText w:val=""/>
+      <w:lvlJc w:val="left"/>
+      <w:pPr>
+        <w:tabs>
+          <w:tab w:val="num" w:pos="5040"/>
+        </w:tabs>
+        <w:ind w:left="5040" w:hanging="360"/>
+      </w:pPr>
+      <w:rPr>
+        <w:rFonts w:ascii="Wingdings" w:hAnsi="Wingdings" w:hint="default"/>
+        <w:sz w:val="20"/>
+      </w:rPr>
+    </w:lvl>
+    <w:lvl w:ilvl="7" w:tentative="1">
+      <w:start w:val="1"/>
+      <w:numFmt w:val="bullet"/>
+      <w:lvlText w:val=""/>
+      <w:lvlJc w:val="left"/>
+      <w:pPr>
+        <w:tabs>
+          <w:tab w:val="num" w:pos="5760"/>
+        </w:tabs>
+        <w:ind w:left="5760" w:hanging="360"/>
+      </w:pPr>
+      <w:rPr>
+        <w:rFonts w:ascii="Wingdings" w:hAnsi="Wingdings" w:hint="default"/>
+        <w:sz w:val="20"/>
+      </w:rPr>
+    </w:lvl>
+    <w:lvl w:ilvl="8" w:tentative="1">
+      <w:start w:val="1"/>
+      <w:numFmt w:val="bullet"/>
+      <w:lvlText w:val=""/>
+      <w:lvlJc w:val="left"/>
+      <w:pPr>
+        <w:tabs>
+          <w:tab w:val="num" w:pos="6480"/>
+        </w:tabs>
+        <w:ind w:left="6480" w:hanging="360"/>
+      </w:pPr>
+      <w:rPr>
+        <w:rFonts w:ascii="Wingdings" w:hAnsi="Wingdings" w:hint="default"/>
+        <w:sz w:val="20"/>
+      </w:rPr>
+    </w:lvl>
+  </w:abstractNum>
+  <w:abstractNum w:abstractNumId="5">
     <w:nsid w:val="2CD65669"/>
     <w:multiLevelType w:val="hybridMultilevel"/>
     <w:tmpl w:val="9E8CF320"/>
@@ -1991,7 +3920,7 @@
       </w:rPr>
     </w:lvl>
   </w:abstractNum>
-  <w:abstractNum w:abstractNumId="5">
+  <w:abstractNum w:abstractNumId="6">
     <w:nsid w:val="34124EB5"/>
     <w:multiLevelType w:val="multilevel"/>
     <w:tmpl w:val="602E5B90"/>
@@ -2140,7 +4069,7 @@
       </w:rPr>
     </w:lvl>
   </w:abstractNum>
-  <w:abstractNum w:abstractNumId="6">
+  <w:abstractNum w:abstractNumId="7">
     <w:nsid w:val="34F738DD"/>
     <w:multiLevelType w:val="hybridMultilevel"/>
     <w:tmpl w:val="C1205FB6"/>
@@ -2230,7 +4159,305 @@
       </w:pPr>
     </w:lvl>
   </w:abstractNum>
-  <w:abstractNum w:abstractNumId="7">
+  <w:abstractNum w:abstractNumId="8">
+    <w:nsid w:val="41B6264E"/>
+    <w:multiLevelType w:val="multilevel"/>
+    <w:tmpl w:val="86A00E26"/>
+    <w:lvl w:ilvl="0">
+      <w:start w:val="1"/>
+      <w:numFmt w:val="bullet"/>
+      <w:lvlText w:val=""/>
+      <w:lvlJc w:val="left"/>
+      <w:pPr>
+        <w:tabs>
+          <w:tab w:val="num" w:pos="720"/>
+        </w:tabs>
+        <w:ind w:left="720" w:hanging="360"/>
+      </w:pPr>
+      <w:rPr>
+        <w:rFonts w:ascii="Symbol" w:hAnsi="Symbol" w:hint="default"/>
+        <w:sz w:val="20"/>
+      </w:rPr>
+    </w:lvl>
+    <w:lvl w:ilvl="1" w:tentative="1">
+      <w:start w:val="1"/>
+      <w:numFmt w:val="bullet"/>
+      <w:lvlText w:val="o"/>
+      <w:lvlJc w:val="left"/>
+      <w:pPr>
+        <w:tabs>
+          <w:tab w:val="num" w:pos="1440"/>
+        </w:tabs>
+        <w:ind w:left="1440" w:hanging="360"/>
+      </w:pPr>
+      <w:rPr>
+        <w:rFonts w:ascii="Courier New" w:hAnsi="Courier New" w:hint="default"/>
+        <w:sz w:val="20"/>
+      </w:rPr>
+    </w:lvl>
+    <w:lvl w:ilvl="2" w:tentative="1">
+      <w:start w:val="1"/>
+      <w:numFmt w:val="bullet"/>
+      <w:lvlText w:val=""/>
+      <w:lvlJc w:val="left"/>
+      <w:pPr>
+        <w:tabs>
+          <w:tab w:val="num" w:pos="2160"/>
+        </w:tabs>
+        <w:ind w:left="2160" w:hanging="360"/>
+      </w:pPr>
+      <w:rPr>
+        <w:rFonts w:ascii="Wingdings" w:hAnsi="Wingdings" w:hint="default"/>
+        <w:sz w:val="20"/>
+      </w:rPr>
+    </w:lvl>
+    <w:lvl w:ilvl="3" w:tentative="1">
+      <w:start w:val="1"/>
+      <w:numFmt w:val="bullet"/>
+      <w:lvlText w:val=""/>
+      <w:lvlJc w:val="left"/>
+      <w:pPr>
+        <w:tabs>
+          <w:tab w:val="num" w:pos="2880"/>
+        </w:tabs>
+        <w:ind w:left="2880" w:hanging="360"/>
+      </w:pPr>
+      <w:rPr>
+        <w:rFonts w:ascii="Wingdings" w:hAnsi="Wingdings" w:hint="default"/>
+        <w:sz w:val="20"/>
+      </w:rPr>
+    </w:lvl>
+    <w:lvl w:ilvl="4" w:tentative="1">
+      <w:start w:val="1"/>
+      <w:numFmt w:val="bullet"/>
+      <w:lvlText w:val=""/>
+      <w:lvlJc w:val="left"/>
+      <w:pPr>
+        <w:tabs>
+          <w:tab w:val="num" w:pos="3600"/>
+        </w:tabs>
+        <w:ind w:left="3600" w:hanging="360"/>
+      </w:pPr>
+      <w:rPr>
+        <w:rFonts w:ascii="Wingdings" w:hAnsi="Wingdings" w:hint="default"/>
+        <w:sz w:val="20"/>
+      </w:rPr>
+    </w:lvl>
+    <w:lvl w:ilvl="5" w:tentative="1">
+      <w:start w:val="1"/>
+      <w:numFmt w:val="bullet"/>
+      <w:lvlText w:val=""/>
+      <w:lvlJc w:val="left"/>
+      <w:pPr>
+        <w:tabs>
+          <w:tab w:val="num" w:pos="4320"/>
+        </w:tabs>
+        <w:ind w:left="4320" w:hanging="360"/>
+      </w:pPr>
+      <w:rPr>
+        <w:rFonts w:ascii="Wingdings" w:hAnsi="Wingdings" w:hint="default"/>
+        <w:sz w:val="20"/>
+      </w:rPr>
+    </w:lvl>
+    <w:lvl w:ilvl="6" w:tentative="1">
+      <w:start w:val="1"/>
+      <w:numFmt w:val="bullet"/>
+      <w:lvlText w:val=""/>
+      <w:lvlJc w:val="left"/>
+      <w:pPr>
+        <w:tabs>
+          <w:tab w:val="num" w:pos="5040"/>
+        </w:tabs>
+        <w:ind w:left="5040" w:hanging="360"/>
+      </w:pPr>
+      <w:rPr>
+        <w:rFonts w:ascii="Wingdings" w:hAnsi="Wingdings" w:hint="default"/>
+        <w:sz w:val="20"/>
+      </w:rPr>
+    </w:lvl>
+    <w:lvl w:ilvl="7" w:tentative="1">
+      <w:start w:val="1"/>
+      <w:numFmt w:val="bullet"/>
+      <w:lvlText w:val=""/>
+      <w:lvlJc w:val="left"/>
+      <w:pPr>
+        <w:tabs>
+          <w:tab w:val="num" w:pos="5760"/>
+        </w:tabs>
+        <w:ind w:left="5760" w:hanging="360"/>
+      </w:pPr>
+      <w:rPr>
+        <w:rFonts w:ascii="Wingdings" w:hAnsi="Wingdings" w:hint="default"/>
+        <w:sz w:val="20"/>
+      </w:rPr>
+    </w:lvl>
+    <w:lvl w:ilvl="8" w:tentative="1">
+      <w:start w:val="1"/>
+      <w:numFmt w:val="bullet"/>
+      <w:lvlText w:val=""/>
+      <w:lvlJc w:val="left"/>
+      <w:pPr>
+        <w:tabs>
+          <w:tab w:val="num" w:pos="6480"/>
+        </w:tabs>
+        <w:ind w:left="6480" w:hanging="360"/>
+      </w:pPr>
+      <w:rPr>
+        <w:rFonts w:ascii="Wingdings" w:hAnsi="Wingdings" w:hint="default"/>
+        <w:sz w:val="20"/>
+      </w:rPr>
+    </w:lvl>
+  </w:abstractNum>
+  <w:abstractNum w:abstractNumId="9">
+    <w:nsid w:val="488D0A42"/>
+    <w:multiLevelType w:val="multilevel"/>
+    <w:tmpl w:val="53486740"/>
+    <w:lvl w:ilvl="0">
+      <w:start w:val="1"/>
+      <w:numFmt w:val="bullet"/>
+      <w:lvlText w:val=""/>
+      <w:lvlJc w:val="left"/>
+      <w:pPr>
+        <w:tabs>
+          <w:tab w:val="num" w:pos="720"/>
+        </w:tabs>
+        <w:ind w:left="720" w:hanging="360"/>
+      </w:pPr>
+      <w:rPr>
+        <w:rFonts w:ascii="Symbol" w:hAnsi="Symbol" w:hint="default"/>
+        <w:sz w:val="20"/>
+      </w:rPr>
+    </w:lvl>
+    <w:lvl w:ilvl="1" w:tentative="1">
+      <w:start w:val="1"/>
+      <w:numFmt w:val="bullet"/>
+      <w:lvlText w:val="o"/>
+      <w:lvlJc w:val="left"/>
+      <w:pPr>
+        <w:tabs>
+          <w:tab w:val="num" w:pos="1440"/>
+        </w:tabs>
+        <w:ind w:left="1440" w:hanging="360"/>
+      </w:pPr>
+      <w:rPr>
+        <w:rFonts w:ascii="Courier New" w:hAnsi="Courier New" w:hint="default"/>
+        <w:sz w:val="20"/>
+      </w:rPr>
+    </w:lvl>
+    <w:lvl w:ilvl="2" w:tentative="1">
+      <w:start w:val="1"/>
+      <w:numFmt w:val="bullet"/>
+      <w:lvlText w:val=""/>
+      <w:lvlJc w:val="left"/>
+      <w:pPr>
+        <w:tabs>
+          <w:tab w:val="num" w:pos="2160"/>
+        </w:tabs>
+        <w:ind w:left="2160" w:hanging="360"/>
+      </w:pPr>
+      <w:rPr>
+        <w:rFonts w:ascii="Wingdings" w:hAnsi="Wingdings" w:hint="default"/>
+        <w:sz w:val="20"/>
+      </w:rPr>
+    </w:lvl>
+    <w:lvl w:ilvl="3" w:tentative="1">
+      <w:start w:val="1"/>
+      <w:numFmt w:val="bullet"/>
+      <w:lvlText w:val=""/>
+      <w:lvlJc w:val="left"/>
+      <w:pPr>
+        <w:tabs>
+          <w:tab w:val="num" w:pos="2880"/>
+        </w:tabs>
+        <w:ind w:left="2880" w:hanging="360"/>
+      </w:pPr>
+      <w:rPr>
+        <w:rFonts w:ascii="Wingdings" w:hAnsi="Wingdings" w:hint="default"/>
+        <w:sz w:val="20"/>
+      </w:rPr>
+    </w:lvl>
+    <w:lvl w:ilvl="4" w:tentative="1">
+      <w:start w:val="1"/>
+      <w:numFmt w:val="bullet"/>
+      <w:lvlText w:val=""/>
+      <w:lvlJc w:val="left"/>
+      <w:pPr>
+        <w:tabs>
+          <w:tab w:val="num" w:pos="3600"/>
+        </w:tabs>
+        <w:ind w:left="3600" w:hanging="360"/>
+      </w:pPr>
+      <w:rPr>
+        <w:rFonts w:ascii="Wingdings" w:hAnsi="Wingdings" w:hint="default"/>
+        <w:sz w:val="20"/>
+      </w:rPr>
+    </w:lvl>
+    <w:lvl w:ilvl="5" w:tentative="1">
+      <w:start w:val="1"/>
+      <w:numFmt w:val="bullet"/>
+      <w:lvlText w:val=""/>
+      <w:lvlJc w:val="left"/>
+      <w:pPr>
+        <w:tabs>
+          <w:tab w:val="num" w:pos="4320"/>
+        </w:tabs>
+        <w:ind w:left="4320" w:hanging="360"/>
+      </w:pPr>
+      <w:rPr>
+        <w:rFonts w:ascii="Wingdings" w:hAnsi="Wingdings" w:hint="default"/>
+        <w:sz w:val="20"/>
+      </w:rPr>
+    </w:lvl>
+    <w:lvl w:ilvl="6" w:tentative="1">
+      <w:start w:val="1"/>
+      <w:numFmt w:val="bullet"/>
+      <w:lvlText w:val=""/>
+      <w:lvlJc w:val="left"/>
+      <w:pPr>
+        <w:tabs>
+          <w:tab w:val="num" w:pos="5040"/>
+        </w:tabs>
+        <w:ind w:left="5040" w:hanging="360"/>
+      </w:pPr>
+      <w:rPr>
+        <w:rFonts w:ascii="Wingdings" w:hAnsi="Wingdings" w:hint="default"/>
+        <w:sz w:val="20"/>
+      </w:rPr>
+    </w:lvl>
+    <w:lvl w:ilvl="7" w:tentative="1">
+      <w:start w:val="1"/>
+      <w:numFmt w:val="bullet"/>
+      <w:lvlText w:val=""/>
+      <w:lvlJc w:val="left"/>
+      <w:pPr>
+        <w:tabs>
+          <w:tab w:val="num" w:pos="5760"/>
+        </w:tabs>
+        <w:ind w:left="5760" w:hanging="360"/>
+      </w:pPr>
+      <w:rPr>
+        <w:rFonts w:ascii="Wingdings" w:hAnsi="Wingdings" w:hint="default"/>
+        <w:sz w:val="20"/>
+      </w:rPr>
+    </w:lvl>
+    <w:lvl w:ilvl="8" w:tentative="1">
+      <w:start w:val="1"/>
+      <w:numFmt w:val="bullet"/>
+      <w:lvlText w:val=""/>
+      <w:lvlJc w:val="left"/>
+      <w:pPr>
+        <w:tabs>
+          <w:tab w:val="num" w:pos="6480"/>
+        </w:tabs>
+        <w:ind w:left="6480" w:hanging="360"/>
+      </w:pPr>
+      <w:rPr>
+        <w:rFonts w:ascii="Wingdings" w:hAnsi="Wingdings" w:hint="default"/>
+        <w:sz w:val="20"/>
+      </w:rPr>
+    </w:lvl>
+  </w:abstractNum>
+  <w:abstractNum w:abstractNumId="10">
     <w:nsid w:val="489C4252"/>
     <w:multiLevelType w:val="hybridMultilevel"/>
     <w:tmpl w:val="094AD08C"/>
@@ -2343,7 +4570,156 @@
       </w:rPr>
     </w:lvl>
   </w:abstractNum>
-  <w:abstractNum w:abstractNumId="8">
+  <w:abstractNum w:abstractNumId="11">
+    <w:nsid w:val="51BA00CC"/>
+    <w:multiLevelType w:val="multilevel"/>
+    <w:tmpl w:val="5C7A429A"/>
+    <w:lvl w:ilvl="0">
+      <w:start w:val="1"/>
+      <w:numFmt w:val="bullet"/>
+      <w:lvlText w:val=""/>
+      <w:lvlJc w:val="left"/>
+      <w:pPr>
+        <w:tabs>
+          <w:tab w:val="num" w:pos="720"/>
+        </w:tabs>
+        <w:ind w:left="720" w:hanging="360"/>
+      </w:pPr>
+      <w:rPr>
+        <w:rFonts w:ascii="Symbol" w:hAnsi="Symbol" w:hint="default"/>
+        <w:sz w:val="20"/>
+      </w:rPr>
+    </w:lvl>
+    <w:lvl w:ilvl="1" w:tentative="1">
+      <w:start w:val="1"/>
+      <w:numFmt w:val="bullet"/>
+      <w:lvlText w:val="o"/>
+      <w:lvlJc w:val="left"/>
+      <w:pPr>
+        <w:tabs>
+          <w:tab w:val="num" w:pos="1440"/>
+        </w:tabs>
+        <w:ind w:left="1440" w:hanging="360"/>
+      </w:pPr>
+      <w:rPr>
+        <w:rFonts w:ascii="Courier New" w:hAnsi="Courier New" w:hint="default"/>
+        <w:sz w:val="20"/>
+      </w:rPr>
+    </w:lvl>
+    <w:lvl w:ilvl="2" w:tentative="1">
+      <w:start w:val="1"/>
+      <w:numFmt w:val="bullet"/>
+      <w:lvlText w:val=""/>
+      <w:lvlJc w:val="left"/>
+      <w:pPr>
+        <w:tabs>
+          <w:tab w:val="num" w:pos="2160"/>
+        </w:tabs>
+        <w:ind w:left="2160" w:hanging="360"/>
+      </w:pPr>
+      <w:rPr>
+        <w:rFonts w:ascii="Wingdings" w:hAnsi="Wingdings" w:hint="default"/>
+        <w:sz w:val="20"/>
+      </w:rPr>
+    </w:lvl>
+    <w:lvl w:ilvl="3" w:tentative="1">
+      <w:start w:val="1"/>
+      <w:numFmt w:val="bullet"/>
+      <w:lvlText w:val=""/>
+      <w:lvlJc w:val="left"/>
+      <w:pPr>
+        <w:tabs>
+          <w:tab w:val="num" w:pos="2880"/>
+        </w:tabs>
+        <w:ind w:left="2880" w:hanging="360"/>
+      </w:pPr>
+      <w:rPr>
+        <w:rFonts w:ascii="Wingdings" w:hAnsi="Wingdings" w:hint="default"/>
+        <w:sz w:val="20"/>
+      </w:rPr>
+    </w:lvl>
+    <w:lvl w:ilvl="4" w:tentative="1">
+      <w:start w:val="1"/>
+      <w:numFmt w:val="bullet"/>
+      <w:lvlText w:val=""/>
+      <w:lvlJc w:val="left"/>
+      <w:pPr>
+        <w:tabs>
+          <w:tab w:val="num" w:pos="3600"/>
+        </w:tabs>
+        <w:ind w:left="3600" w:hanging="360"/>
+      </w:pPr>
+      <w:rPr>
+        <w:rFonts w:ascii="Wingdings" w:hAnsi="Wingdings" w:hint="default"/>
+        <w:sz w:val="20"/>
+      </w:rPr>
+    </w:lvl>
+    <w:lvl w:ilvl="5" w:tentative="1">
+      <w:start w:val="1"/>
+      <w:numFmt w:val="bullet"/>
+      <w:lvlText w:val=""/>
+      <w:lvlJc w:val="left"/>
+      <w:pPr>
+        <w:tabs>
+          <w:tab w:val="num" w:pos="4320"/>
+        </w:tabs>
+        <w:ind w:left="4320" w:hanging="360"/>
+      </w:pPr>
+      <w:rPr>
+        <w:rFonts w:ascii="Wingdings" w:hAnsi="Wingdings" w:hint="default"/>
+        <w:sz w:val="20"/>
+      </w:rPr>
+    </w:lvl>
+    <w:lvl w:ilvl="6" w:tentative="1">
+      <w:start w:val="1"/>
+      <w:numFmt w:val="bullet"/>
+      <w:lvlText w:val=""/>
+      <w:lvlJc w:val="left"/>
+      <w:pPr>
+        <w:tabs>
+          <w:tab w:val="num" w:pos="5040"/>
+        </w:tabs>
+        <w:ind w:left="5040" w:hanging="360"/>
+      </w:pPr>
+      <w:rPr>
+        <w:rFonts w:ascii="Wingdings" w:hAnsi="Wingdings" w:hint="default"/>
+        <w:sz w:val="20"/>
+      </w:rPr>
+    </w:lvl>
+    <w:lvl w:ilvl="7" w:tentative="1">
+      <w:start w:val="1"/>
+      <w:numFmt w:val="bullet"/>
+      <w:lvlText w:val=""/>
+      <w:lvlJc w:val="left"/>
+      <w:pPr>
+        <w:tabs>
+          <w:tab w:val="num" w:pos="5760"/>
+        </w:tabs>
+        <w:ind w:left="5760" w:hanging="360"/>
+      </w:pPr>
+      <w:rPr>
+        <w:rFonts w:ascii="Wingdings" w:hAnsi="Wingdings" w:hint="default"/>
+        <w:sz w:val="20"/>
+      </w:rPr>
+    </w:lvl>
+    <w:lvl w:ilvl="8" w:tentative="1">
+      <w:start w:val="1"/>
+      <w:numFmt w:val="bullet"/>
+      <w:lvlText w:val=""/>
+      <w:lvlJc w:val="left"/>
+      <w:pPr>
+        <w:tabs>
+          <w:tab w:val="num" w:pos="6480"/>
+        </w:tabs>
+        <w:ind w:left="6480" w:hanging="360"/>
+      </w:pPr>
+      <w:rPr>
+        <w:rFonts w:ascii="Wingdings" w:hAnsi="Wingdings" w:hint="default"/>
+        <w:sz w:val="20"/>
+      </w:rPr>
+    </w:lvl>
+  </w:abstractNum>
+  <w:abstractNum w:abstractNumId="12">
     <w:nsid w:val="53470543"/>
     <w:multiLevelType w:val="multilevel"/>
     <w:tmpl w:val="2D9C30EA"/>
@@ -2492,7 +4868,7 @@
       </w:rPr>
     </w:lvl>
   </w:abstractNum>
-  <w:abstractNum w:abstractNumId="9">
+  <w:abstractNum w:abstractNumId="13">
     <w:nsid w:val="5B8540FF"/>
     <w:multiLevelType w:val="hybridMultilevel"/>
     <w:tmpl w:val="ED8C9BAC"/>
@@ -2581,7 +4957,7 @@
       </w:pPr>
     </w:lvl>
   </w:abstractNum>
-  <w:abstractNum w:abstractNumId="10">
+  <w:abstractNum w:abstractNumId="14">
     <w:nsid w:val="6F1C5FD4"/>
     <w:multiLevelType w:val="hybridMultilevel"/>
     <w:tmpl w:val="1ED09356"/>
@@ -2694,7 +5070,7 @@
       </w:rPr>
     </w:lvl>
   </w:abstractNum>
-  <w:abstractNum w:abstractNumId="11">
+  <w:abstractNum w:abstractNumId="15">
     <w:nsid w:val="76DA6C3D"/>
     <w:multiLevelType w:val="hybridMultilevel"/>
     <w:tmpl w:val="80885D84"/>
@@ -2811,37 +5187,49 @@
     <w:abstractNumId w:val="0"/>
   </w:num>
   <w:num w:numId="2">
-    <w:abstractNumId w:val="6"/>
+    <w:abstractNumId w:val="7"/>
   </w:num>
   <w:num w:numId="3">
     <w:abstractNumId w:val="3"/>
   </w:num>
   <w:num w:numId="4">
-    <w:abstractNumId w:val="8"/>
+    <w:abstractNumId w:val="12"/>
   </w:num>
   <w:num w:numId="5">
-    <w:abstractNumId w:val="10"/>
+    <w:abstractNumId w:val="14"/>
   </w:num>
   <w:num w:numId="6">
-    <w:abstractNumId w:val="11"/>
+    <w:abstractNumId w:val="15"/>
   </w:num>
   <w:num w:numId="7">
-    <w:abstractNumId w:val="4"/>
+    <w:abstractNumId w:val="5"/>
   </w:num>
   <w:num w:numId="8">
-    <w:abstractNumId w:val="7"/>
+    <w:abstractNumId w:val="10"/>
   </w:num>
   <w:num w:numId="9">
     <w:abstractNumId w:val="2"/>
   </w:num>
   <w:num w:numId="10">
-    <w:abstractNumId w:val="5"/>
+    <w:abstractNumId w:val="6"/>
   </w:num>
   <w:num w:numId="11">
     <w:abstractNumId w:val="1"/>
   </w:num>
   <w:num w:numId="12">
+    <w:abstractNumId w:val="13"/>
+  </w:num>
+  <w:num w:numId="13">
+    <w:abstractNumId w:val="11"/>
+  </w:num>
+  <w:num w:numId="14">
     <w:abstractNumId w:val="9"/>
+  </w:num>
+  <w:num w:numId="15">
+    <w:abstractNumId w:val="8"/>
+  </w:num>
+  <w:num w:numId="16">
+    <w:abstractNumId w:val="4"/>
   </w:num>
 </w:numbering>
 </file>
@@ -3173,6 +5561,18 @@
       <w:color w:val="4F81BD" w:themeColor="accent1"/>
     </w:rPr>
   </w:style>
+  <w:style w:type="character" w:styleId="Hyperlink">
+    <w:name w:val="Hyperlink"/>
+    <w:basedOn w:val="DefaultParagraphFont"/>
+    <w:uiPriority w:val="99"/>
+    <w:semiHidden/>
+    <w:unhideWhenUsed/>
+    <w:rsid w:val="00BE5728"/>
+    <w:rPr>
+      <w:color w:val="0000FF"/>
+      <w:u w:val="single"/>
+    </w:rPr>
+  </w:style>
 </w:styles>
 </file>
 

</xml_diff>